<commit_message>
Client - Demanded functionalities are working
</commit_message>
<xml_diff>
--- a/sidia_project/doc/doc_acompanhamento.docx
+++ b/sidia_project/doc/doc_acompanhamento.docx
@@ -9,110 +9,22 @@
         <w:jc w:val="both"/>
       </w:pPr>
       <w:r>
-        <w:t xml:space="preserve">Primeiro passo foi clonar o repositório após o </w:t>
-      </w:r>
-      <w:proofErr w:type="spellStart"/>
-      <w:r>
-        <w:t>fork</w:t>
-      </w:r>
-      <w:proofErr w:type="spellEnd"/>
-      <w:r>
-        <w:t xml:space="preserve"> na máquina local. Usando o comando </w:t>
-      </w:r>
-      <w:proofErr w:type="spellStart"/>
-      <w:r>
-        <w:t>checkout</w:t>
-      </w:r>
-      <w:proofErr w:type="spellEnd"/>
-      <w:r>
-        <w:t xml:space="preserve"> foi criado dois </w:t>
-      </w:r>
-      <w:proofErr w:type="spellStart"/>
-      <w:r>
-        <w:t>bran</w:t>
-      </w:r>
-      <w:r>
-        <w:t>ches</w:t>
-      </w:r>
-      <w:proofErr w:type="spellEnd"/>
-      <w:r>
-        <w:t xml:space="preserve"> com</w:t>
-      </w:r>
-      <w:r>
-        <w:t xml:space="preserve">plementares ao </w:t>
-      </w:r>
-      <w:proofErr w:type="spellStart"/>
-      <w:r>
-        <w:t>master</w:t>
-      </w:r>
-      <w:proofErr w:type="spellEnd"/>
-      <w:r>
-        <w:t xml:space="preserve">: </w:t>
-      </w:r>
-      <w:proofErr w:type="spellStart"/>
-      <w:r>
-        <w:t>test</w:t>
-      </w:r>
-      <w:proofErr w:type="spellEnd"/>
-      <w:r>
-        <w:t xml:space="preserve"> e dev. A estratégia a ser adotada é de usar o /</w:t>
-      </w:r>
-      <w:proofErr w:type="spellStart"/>
-      <w:r>
-        <w:t>dev</w:t>
-      </w:r>
-      <w:proofErr w:type="spellEnd"/>
-      <w:r>
-        <w:t xml:space="preserve"> para as atualizações de desenvolvimento e /</w:t>
-      </w:r>
-      <w:proofErr w:type="spellStart"/>
-      <w:r>
-        <w:t>test</w:t>
-      </w:r>
-      <w:proofErr w:type="spellEnd"/>
-      <w:r>
-        <w:t xml:space="preserve"> com as versões prontas para o teste. O </w:t>
-      </w:r>
-      <w:proofErr w:type="spellStart"/>
-      <w:r>
-        <w:t>branch</w:t>
-      </w:r>
-      <w:proofErr w:type="spellEnd"/>
-      <w:r>
-        <w:t xml:space="preserve"> principal</w:t>
-      </w:r>
-      <w:r>
-        <w:t>, /</w:t>
-      </w:r>
-      <w:proofErr w:type="spellStart"/>
-      <w:r>
-        <w:t>master</w:t>
-      </w:r>
-      <w:proofErr w:type="spellEnd"/>
-      <w:r>
-        <w:t>,</w:t>
+        <w:t>Primeiro passo foi clonar o repositório após o fork na máquina local. Usando o comando checkout foi criado dois bran</w:t>
+      </w:r>
+      <w:r>
+        <w:t>ches com</w:t>
+      </w:r>
+      <w:r>
+        <w:t>plementares ao master: test e dev. A estratégia a ser adotada é de usar o /dev para as atualizações de desenvolvimento e /test com as versões prontas para o teste. O branch principal</w:t>
+      </w:r>
+      <w:r>
+        <w:t>, /master,</w:t>
       </w:r>
       <w:r>
         <w:t xml:space="preserve"> receberá as atualizações após testadas</w:t>
       </w:r>
       <w:r>
-        <w:t>. Assim, em relação a estabilidade, /</w:t>
-      </w:r>
-      <w:proofErr w:type="spellStart"/>
-      <w:r>
-        <w:t>master</w:t>
-      </w:r>
-      <w:proofErr w:type="spellEnd"/>
-      <w:r>
-        <w:t xml:space="preserve"> &gt; /</w:t>
-      </w:r>
-      <w:proofErr w:type="spellStart"/>
-      <w:r>
-        <w:t>test</w:t>
-      </w:r>
-      <w:proofErr w:type="spellEnd"/>
-      <w:r>
-        <w:t xml:space="preserve"> &gt; /dev.</w:t>
+        <w:t>. Assim, em relação a estabilidade, /master &gt; /test &gt; /dev.</w:t>
       </w:r>
     </w:p>
     <w:p>
@@ -158,21 +70,8 @@
         <w:t xml:space="preserve">- </w:t>
       </w:r>
       <w:r>
-        <w:t xml:space="preserve">Criar uma </w:t>
-      </w:r>
-      <w:proofErr w:type="spellStart"/>
-      <w:r>
-        <w:t>Rest</w:t>
-      </w:r>
-      <w:proofErr w:type="spellEnd"/>
-      <w:r>
-        <w:t xml:space="preserve"> API genérica em </w:t>
-      </w:r>
-      <w:proofErr w:type="spellStart"/>
-      <w:r>
-        <w:t>Django</w:t>
-      </w:r>
-      <w:proofErr w:type="spellEnd"/>
+        <w:t>Criar uma Rest API genérica em Django</w:t>
+      </w:r>
     </w:p>
     <w:p>
       <w:pPr>
@@ -192,15 +91,7 @@
         <w:t>- A</w:t>
       </w:r>
       <w:r>
-        <w:t xml:space="preserve">daptar a </w:t>
-      </w:r>
-      <w:proofErr w:type="spellStart"/>
-      <w:r>
-        <w:t>Rest</w:t>
-      </w:r>
-      <w:proofErr w:type="spellEnd"/>
-      <w:r>
-        <w:t xml:space="preserve"> API para fornecer os dados de acordo com o demandado</w:t>
+        <w:t>daptar a Rest API para fornecer os dados de acordo com o demandado</w:t>
       </w:r>
     </w:p>
     <w:p>
@@ -228,206 +119,67 @@
         <w:t>gem P</w:t>
       </w:r>
       <w:r>
-        <w:t xml:space="preserve">ython levou a decisão de explorar uma possível solução com a framework </w:t>
-      </w:r>
-      <w:proofErr w:type="spellStart"/>
-      <w:r>
-        <w:t>Django</w:t>
-      </w:r>
-      <w:proofErr w:type="spellEnd"/>
+        <w:t xml:space="preserve">ython levou a decisão de explorar uma possível solução com a framework Django </w:t>
+      </w:r>
+      <w:r>
+        <w:t xml:space="preserve">e </w:t>
+      </w:r>
+      <w:r>
+        <w:t>React.js. [Por que React?]</w:t>
+      </w:r>
+      <w:r>
+        <w:t xml:space="preserve"> Em Django/python, seria implementado </w:t>
+      </w:r>
+      <w:r>
+        <w:t>a Rest API</w:t>
+      </w:r>
+      <w:r>
+        <w:t xml:space="preserve"> (Step 1 e 2)</w:t>
+      </w:r>
       <w:r>
         <w:t xml:space="preserve"> </w:t>
       </w:r>
       <w:r>
-        <w:t xml:space="preserve">e </w:t>
-      </w:r>
-      <w:r>
-        <w:t xml:space="preserve">React.js. [Por que </w:t>
-      </w:r>
-      <w:proofErr w:type="spellStart"/>
-      <w:proofErr w:type="gramStart"/>
-      <w:r>
-        <w:t>React</w:t>
-      </w:r>
-      <w:proofErr w:type="spellEnd"/>
-      <w:r>
-        <w:t>?]</w:t>
-      </w:r>
-      <w:proofErr w:type="gramEnd"/>
-      <w:r>
-        <w:t xml:space="preserve"> Em </w:t>
-      </w:r>
-      <w:proofErr w:type="spellStart"/>
-      <w:r>
-        <w:t>Django</w:t>
-      </w:r>
-      <w:proofErr w:type="spellEnd"/>
-      <w:r>
-        <w:t>/</w:t>
-      </w:r>
-      <w:proofErr w:type="spellStart"/>
-      <w:r>
-        <w:t>python</w:t>
-      </w:r>
-      <w:proofErr w:type="spellEnd"/>
-      <w:r>
-        <w:t xml:space="preserve">, seria implementado </w:t>
-      </w:r>
-      <w:r>
-        <w:t xml:space="preserve">a </w:t>
-      </w:r>
-      <w:proofErr w:type="spellStart"/>
-      <w:r>
-        <w:t>Rest</w:t>
-      </w:r>
-      <w:proofErr w:type="spellEnd"/>
-      <w:r>
-        <w:t xml:space="preserve"> API</w:t>
-      </w:r>
-      <w:r>
-        <w:t xml:space="preserve"> (</w:t>
-      </w:r>
-      <w:proofErr w:type="spellStart"/>
-      <w:r>
-        <w:t>Step</w:t>
-      </w:r>
-      <w:proofErr w:type="spellEnd"/>
-      <w:r>
-        <w:t xml:space="preserve"> 1 e 2)</w:t>
-      </w:r>
-      <w:r>
-        <w:t xml:space="preserve"> </w:t>
-      </w:r>
-      <w:r>
-        <w:t xml:space="preserve">enquanto que o cliente, em </w:t>
-      </w:r>
-      <w:proofErr w:type="spellStart"/>
-      <w:r>
-        <w:t>React</w:t>
-      </w:r>
-      <w:proofErr w:type="spellEnd"/>
-      <w:r>
-        <w:t>, acessaria os dados</w:t>
-      </w:r>
-      <w:r>
-        <w:t xml:space="preserve"> (</w:t>
-      </w:r>
-      <w:proofErr w:type="spellStart"/>
-      <w:r>
-        <w:t>Step</w:t>
-      </w:r>
-      <w:proofErr w:type="spellEnd"/>
-      <w:r>
-        <w:t xml:space="preserve"> 3)</w:t>
+        <w:t>enquanto que o cliente, em React, acessaria os dados</w:t>
+      </w:r>
+      <w:r>
+        <w:t xml:space="preserve"> (Step 3)</w:t>
       </w:r>
       <w:r>
         <w:t>.</w:t>
       </w:r>
       <w:r>
-        <w:t xml:space="preserve"> Porém, o uso do </w:t>
-      </w:r>
-      <w:proofErr w:type="spellStart"/>
-      <w:r>
-        <w:t>React</w:t>
-      </w:r>
-      <w:proofErr w:type="spellEnd"/>
-      <w:r>
-        <w:t xml:space="preserve"> depende do quão rápido poderá ser feita a integração com o </w:t>
-      </w:r>
-      <w:proofErr w:type="spellStart"/>
-      <w:r>
-        <w:t>Django</w:t>
-      </w:r>
-      <w:proofErr w:type="spellEnd"/>
+        <w:t xml:space="preserve"> Porém, o uso do React depende do quão rápido poderá ser feita a integração com o Django.</w:t>
+      </w:r>
+      <w:r>
+        <w:t xml:space="preserve"> Se necessário, outras alternativas serão exploradas.</w:t>
+      </w:r>
+    </w:p>
+    <w:p>
+      <w:pPr>
+        <w:spacing w:line="360" w:lineRule="auto"/>
+        <w:jc w:val="both"/>
+      </w:pPr>
+      <w:r>
+        <w:tab/>
+        <w:t xml:space="preserve">Para o desenvolvimento foram utilizadas a versão 3.7.3 da linguagem Python e a versão 3.0.2 do framework Django. O Python foi instalado a partir do instalador baixado no site oficial. No caso do Django foi usado um sistema de gerenciamento de pacotes, pelo qual a instalação foi realizada ao executar o comando </w:t>
+      </w:r>
+      <w:r>
+        <w:rPr>
+          <w:b/>
+        </w:rPr>
+        <w:t xml:space="preserve">pip install django </w:t>
+      </w:r>
+      <w:r>
+        <w:t>no prompt</w:t>
+      </w:r>
+      <w:r>
+        <w:t xml:space="preserve"> de comandos do Windows</w:t>
+      </w:r>
       <w:r>
         <w:t>.</w:t>
       </w:r>
       <w:r>
-        <w:t xml:space="preserve"> Se necessário, outras alternativas serão exploradas.</w:t>
-      </w:r>
-    </w:p>
-    <w:p>
-      <w:pPr>
-        <w:spacing w:line="360" w:lineRule="auto"/>
-        <w:jc w:val="both"/>
-      </w:pPr>
-      <w:r>
-        <w:tab/>
-        <w:t xml:space="preserve">Para o desenvolvimento foram utilizadas a versão 3.7.3 da linguagem Python e a versão 3.0.2 do framework </w:t>
-      </w:r>
-      <w:proofErr w:type="spellStart"/>
-      <w:r>
-        <w:t>Django</w:t>
-      </w:r>
-      <w:proofErr w:type="spellEnd"/>
-      <w:r>
-        <w:t xml:space="preserve">. O Python foi instalado a partir do instalador baixado no site oficial. No caso do </w:t>
-      </w:r>
-      <w:proofErr w:type="spellStart"/>
-      <w:r>
-        <w:t>Django</w:t>
-      </w:r>
-      <w:proofErr w:type="spellEnd"/>
-      <w:r>
-        <w:t xml:space="preserve"> foi usado um sistema de gerenciamento de pacotes, pelo qual a instalação foi realizada ao executar o comando </w:t>
-      </w:r>
-      <w:proofErr w:type="spellStart"/>
-      <w:r>
-        <w:rPr>
-          <w:b/>
-        </w:rPr>
-        <w:t>pip</w:t>
-      </w:r>
-      <w:proofErr w:type="spellEnd"/>
-      <w:r>
-        <w:rPr>
-          <w:b/>
-        </w:rPr>
-        <w:t xml:space="preserve"> </w:t>
-      </w:r>
-      <w:proofErr w:type="spellStart"/>
-      <w:r>
-        <w:rPr>
-          <w:b/>
-        </w:rPr>
-        <w:t>install</w:t>
-      </w:r>
-      <w:proofErr w:type="spellEnd"/>
-      <w:r>
-        <w:rPr>
-          <w:b/>
-        </w:rPr>
-        <w:t xml:space="preserve"> </w:t>
-      </w:r>
-      <w:proofErr w:type="spellStart"/>
-      <w:r>
-        <w:rPr>
-          <w:b/>
-        </w:rPr>
-        <w:t>django</w:t>
-      </w:r>
-      <w:proofErr w:type="spellEnd"/>
-      <w:r>
-        <w:rPr>
-          <w:b/>
-        </w:rPr>
-        <w:t xml:space="preserve"> </w:t>
-      </w:r>
-      <w:r>
-        <w:t xml:space="preserve">no </w:t>
-      </w:r>
-      <w:proofErr w:type="spellStart"/>
-      <w:r>
-        <w:t>prompt</w:t>
-      </w:r>
-      <w:proofErr w:type="spellEnd"/>
-      <w:r>
-        <w:t xml:space="preserve"> de comandos do Windows</w:t>
-      </w:r>
-      <w:r>
-        <w:t>.</w:t>
-      </w:r>
-      <w:r>
         <w:t xml:space="preserve"> Quanto a especificação do </w:t>
       </w:r>
       <w:r>
@@ -444,15 +196,7 @@
         <w:jc w:val="both"/>
       </w:pPr>
       <w:r>
-        <w:t xml:space="preserve">O banco de dados </w:t>
-      </w:r>
-      <w:proofErr w:type="spellStart"/>
-      <w:r>
-        <w:t>PostgreeSQL</w:t>
-      </w:r>
-      <w:proofErr w:type="spellEnd"/>
-      <w:r>
-        <w:t xml:space="preserve"> instalado possui a versão 12.1, compilado com Visual C++ x64 build 1914. O pacote de instalação incluía outras aplicações de suporte, que também foram instaladas.</w:t>
+        <w:t>O banco de dados PostgreeSQL instalado possui a versão 12.1, compilado com Visual C++ x64 build 1914. O pacote de instalação incluía outras aplicações de suporte, que também foram instaladas.</w:t>
       </w:r>
     </w:p>
     <w:p>
@@ -507,15 +251,7 @@
         <w:t>relacional</w:t>
       </w:r>
       <w:r>
-        <w:t xml:space="preserve">, uma vez que o </w:t>
-      </w:r>
-      <w:proofErr w:type="spellStart"/>
-      <w:r>
-        <w:t>Django</w:t>
-      </w:r>
-      <w:proofErr w:type="spellEnd"/>
-      <w:r>
-        <w:t xml:space="preserve"> permite estabelecer os relacionamentos </w:t>
+        <w:t xml:space="preserve">, uma vez que o Django permite estabelecer os relacionamentos </w:t>
       </w:r>
       <w:r>
         <w:t xml:space="preserve">durante </w:t>
@@ -606,23 +342,7 @@
       </w:pPr>
       <w:r>
         <w:tab/>
-        <w:t xml:space="preserve">Os dados apresentam as entidades relacionadas a </w:t>
-      </w:r>
-      <w:proofErr w:type="spellStart"/>
-      <w:r>
-        <w:t>Title</w:t>
-      </w:r>
-      <w:proofErr w:type="spellEnd"/>
-      <w:r>
-        <w:t xml:space="preserve"> e </w:t>
-      </w:r>
-      <w:proofErr w:type="spellStart"/>
-      <w:r>
-        <w:t>Actor</w:t>
-      </w:r>
-      <w:proofErr w:type="spellEnd"/>
-      <w:r>
-        <w:t xml:space="preserve">, originários dos arquivos </w:t>
+        <w:t xml:space="preserve">Os dados apresentam as entidades relacionadas a Title e Actor, originários dos arquivos </w:t>
       </w:r>
       <w:r>
         <w:rPr>
@@ -660,231 +380,83 @@
         </w:rPr>
         <w:t xml:space="preserve"> tipo </w:t>
       </w:r>
-      <w:proofErr w:type="spellStart"/>
       <w:r>
         <w:rPr>
           <w:iCs/>
         </w:rPr>
-        <w:t>String</w:t>
-      </w:r>
-      <w:proofErr w:type="spellEnd"/>
+        <w:t>String, optou-se por incluir outro campo como numérico, pois esse tipo permite melhor desempenho para o banco de dados. O campo de identificação</w:t>
+      </w:r>
       <w:r>
         <w:rPr>
           <w:iCs/>
         </w:rPr>
-        <w:t>, optou-se por incluir outro campo como numérico, pois esse tipo permite melhor desempenho para o banco de dados. O campo de identificação</w:t>
+        <w:t xml:space="preserve"> original</w:t>
       </w:r>
       <w:r>
         <w:rPr>
           <w:iCs/>
         </w:rPr>
-        <w:t xml:space="preserve"> original</w:t>
-      </w:r>
-      <w:r>
+        <w:t xml:space="preserve"> também será incluído para manter a referência aos dados de origem.</w:t>
+      </w:r>
+    </w:p>
+    <w:p>
+      <w:pPr>
+        <w:spacing w:after="0" w:line="360" w:lineRule="auto"/>
+        <w:jc w:val="both"/>
         <w:rPr>
           <w:iCs/>
         </w:rPr>
-        <w:t xml:space="preserve"> também será incluído para manter a referência aos dados de origem.</w:t>
-      </w:r>
-    </w:p>
-    <w:p>
-      <w:pPr>
-        <w:spacing w:after="0" w:line="360" w:lineRule="auto"/>
-        <w:jc w:val="both"/>
+      </w:pPr>
+      <w:r>
+        <w:tab/>
+      </w:r>
+      <w:r>
         <w:rPr>
           <w:iCs/>
         </w:rPr>
-      </w:pPr>
-      <w:r>
-        <w:tab/>
+        <w:t xml:space="preserve">O campo knownForTitles, que consistia de um array de tconsts, deu lugar a uma tabela que auxilia </w:t>
       </w:r>
       <w:r>
         <w:rPr>
           <w:iCs/>
         </w:rPr>
-        <w:t xml:space="preserve">O campo </w:t>
-      </w:r>
-      <w:proofErr w:type="spellStart"/>
+        <w:t>na representação</w:t>
+      </w:r>
       <w:r>
         <w:rPr>
           <w:iCs/>
         </w:rPr>
-        <w:t>knownForTitles</w:t>
-      </w:r>
-      <w:proofErr w:type="spellEnd"/>
+        <w:t xml:space="preserve"> </w:t>
+      </w:r>
       <w:r>
         <w:rPr>
           <w:iCs/>
         </w:rPr>
-        <w:t xml:space="preserve">, que consistia de um </w:t>
-      </w:r>
-      <w:proofErr w:type="spellStart"/>
+        <w:t>d</w:t>
+      </w:r>
       <w:r>
         <w:rPr>
           <w:iCs/>
         </w:rPr>
-        <w:t>array</w:t>
-      </w:r>
-      <w:proofErr w:type="spellEnd"/>
+        <w:t>a relação N:N existente entre as entidades Title e Actor. Cada uma terá um relacionamento 1:N com a tabela auxiliar, a qual manterá o víncul</w:t>
+      </w:r>
       <w:r>
         <w:rPr>
           <w:iCs/>
         </w:rPr>
-        <w:t xml:space="preserve"> de </w:t>
-      </w:r>
-      <w:proofErr w:type="spellStart"/>
+        <w:t>o entre as</w:t>
+      </w:r>
       <w:r>
         <w:rPr>
           <w:iCs/>
         </w:rPr>
-        <w:t>tconsts</w:t>
-      </w:r>
-      <w:proofErr w:type="spellEnd"/>
+        <w:t xml:space="preserve"> tabelas Title e Actor.</w:t>
+      </w:r>
       <w:r>
         <w:rPr>
           <w:iCs/>
         </w:rPr>
-        <w:t xml:space="preserve">, deu lugar a uma tabela que auxilia </w:t>
-      </w:r>
-      <w:r>
-        <w:rPr>
-          <w:iCs/>
-        </w:rPr>
-        <w:t>na representação</w:t>
-      </w:r>
-      <w:r>
-        <w:rPr>
-          <w:iCs/>
-        </w:rPr>
-        <w:t xml:space="preserve"> </w:t>
-      </w:r>
-      <w:r>
-        <w:rPr>
-          <w:iCs/>
-        </w:rPr>
-        <w:t>d</w:t>
-      </w:r>
-      <w:r>
-        <w:rPr>
-          <w:iCs/>
-        </w:rPr>
-        <w:t xml:space="preserve">a relação </w:t>
-      </w:r>
-      <w:proofErr w:type="gramStart"/>
-      <w:r>
-        <w:rPr>
-          <w:iCs/>
-        </w:rPr>
-        <w:t>N:N</w:t>
-      </w:r>
-      <w:proofErr w:type="gramEnd"/>
-      <w:r>
-        <w:rPr>
-          <w:iCs/>
-        </w:rPr>
-        <w:t xml:space="preserve"> existente entre as entidades </w:t>
-      </w:r>
-      <w:proofErr w:type="spellStart"/>
-      <w:r>
-        <w:rPr>
-          <w:iCs/>
-        </w:rPr>
-        <w:t>Title</w:t>
-      </w:r>
-      <w:proofErr w:type="spellEnd"/>
-      <w:r>
-        <w:rPr>
-          <w:iCs/>
-        </w:rPr>
-        <w:t xml:space="preserve"> e </w:t>
-      </w:r>
-      <w:proofErr w:type="spellStart"/>
-      <w:r>
-        <w:rPr>
-          <w:iCs/>
-        </w:rPr>
-        <w:t>Actor</w:t>
-      </w:r>
-      <w:proofErr w:type="spellEnd"/>
-      <w:r>
-        <w:rPr>
-          <w:iCs/>
-        </w:rPr>
-        <w:t xml:space="preserve">. Cada uma terá um relacionamento </w:t>
-      </w:r>
-      <w:proofErr w:type="gramStart"/>
-      <w:r>
-        <w:rPr>
-          <w:iCs/>
-        </w:rPr>
-        <w:t>1:N</w:t>
-      </w:r>
-      <w:proofErr w:type="gramEnd"/>
-      <w:r>
-        <w:rPr>
-          <w:iCs/>
-        </w:rPr>
-        <w:t xml:space="preserve"> com a tabela auxiliar, a qual manterá o víncul</w:t>
-      </w:r>
-      <w:r>
-        <w:rPr>
-          <w:iCs/>
-        </w:rPr>
-        <w:t>o entre as</w:t>
-      </w:r>
-      <w:r>
-        <w:rPr>
-          <w:iCs/>
-        </w:rPr>
-        <w:t xml:space="preserve"> tabelas </w:t>
-      </w:r>
-      <w:proofErr w:type="spellStart"/>
-      <w:r>
-        <w:rPr>
-          <w:iCs/>
-        </w:rPr>
-        <w:t>Title</w:t>
-      </w:r>
-      <w:proofErr w:type="spellEnd"/>
-      <w:r>
-        <w:rPr>
-          <w:iCs/>
-        </w:rPr>
-        <w:t xml:space="preserve"> e </w:t>
-      </w:r>
-      <w:proofErr w:type="spellStart"/>
-      <w:r>
-        <w:rPr>
-          <w:iCs/>
-        </w:rPr>
-        <w:t>Actor</w:t>
-      </w:r>
-      <w:proofErr w:type="spellEnd"/>
-      <w:r>
-        <w:rPr>
-          <w:iCs/>
-        </w:rPr>
-        <w:t>.</w:t>
-      </w:r>
-      <w:r>
-        <w:rPr>
-          <w:iCs/>
-        </w:rPr>
-        <w:t xml:space="preserve"> Dessa forma, é possível recuperar a informação proporcionada pelo campo original </w:t>
-      </w:r>
-      <w:proofErr w:type="spellStart"/>
-      <w:r>
-        <w:rPr>
-          <w:iCs/>
-        </w:rPr>
-        <w:t>knownForTitles</w:t>
-      </w:r>
-      <w:proofErr w:type="spellEnd"/>
-      <w:r>
-        <w:rPr>
-          <w:iCs/>
-        </w:rPr>
-        <w:t>.</w:t>
+        <w:t xml:space="preserve"> Dessa forma, é possível recuperar a informação proporcionada pelo campo original knownForTitles.</w:t>
       </w:r>
     </w:p>
     <w:p>
@@ -905,21 +477,8 @@
         <w:jc w:val="both"/>
       </w:pPr>
       <w:r>
-        <w:t xml:space="preserve">Criação de </w:t>
-      </w:r>
-      <w:proofErr w:type="spellStart"/>
-      <w:r>
-        <w:t>Rest</w:t>
-      </w:r>
-      <w:proofErr w:type="spellEnd"/>
-      <w:r>
-        <w:t xml:space="preserve"> API em </w:t>
-      </w:r>
-      <w:proofErr w:type="spellStart"/>
-      <w:r>
-        <w:t>Django</w:t>
-      </w:r>
-      <w:proofErr w:type="spellEnd"/>
+        <w:t>Criação de Rest API em Django</w:t>
+      </w:r>
     </w:p>
     <w:p>
       <w:pPr>
@@ -928,23 +487,7 @@
         <w:jc w:val="both"/>
       </w:pPr>
       <w:r>
-        <w:t xml:space="preserve">O material de referência usado para desenvolver a </w:t>
-      </w:r>
-      <w:proofErr w:type="spellStart"/>
-      <w:r>
-        <w:t>Rest</w:t>
-      </w:r>
-      <w:proofErr w:type="spellEnd"/>
-      <w:r>
-        <w:t xml:space="preserve"> API foi a documentação do </w:t>
-      </w:r>
-      <w:proofErr w:type="spellStart"/>
-      <w:r>
-        <w:t>Django</w:t>
-      </w:r>
-      <w:proofErr w:type="spellEnd"/>
-      <w:r>
-        <w:t xml:space="preserve"> disponível em </w:t>
+        <w:t xml:space="preserve">O material de referência usado para desenvolver a Rest API foi a documentação do Django disponível em </w:t>
       </w:r>
       <w:r>
         <w:t>https://docs.djangoproject.com/en/dev/</w:t>
@@ -953,50 +496,10 @@
         <w:t>.</w:t>
       </w:r>
       <w:r>
-        <w:t xml:space="preserve"> Para facilitar a transição entre da fase de desenvolvimento e a produção (</w:t>
-      </w:r>
-      <w:proofErr w:type="spellStart"/>
-      <w:r>
-        <w:t>deploy</w:t>
-      </w:r>
-      <w:proofErr w:type="spellEnd"/>
-      <w:r>
-        <w:t xml:space="preserve">), optou-se por utilizar o </w:t>
-      </w:r>
-      <w:proofErr w:type="spellStart"/>
-      <w:r>
-        <w:t>PostgreSQL</w:t>
-      </w:r>
-      <w:proofErr w:type="spellEnd"/>
-      <w:r>
-        <w:t xml:space="preserve"> como banco de dados ao in</w:t>
-      </w:r>
-      <w:r>
-        <w:t xml:space="preserve">vés do </w:t>
-      </w:r>
-      <w:proofErr w:type="spellStart"/>
-      <w:r>
-        <w:t>SQLite</w:t>
-      </w:r>
-      <w:proofErr w:type="spellEnd"/>
-      <w:r>
-        <w:t xml:space="preserve"> que é default do </w:t>
-      </w:r>
-      <w:proofErr w:type="spellStart"/>
-      <w:r>
-        <w:t>Django</w:t>
-      </w:r>
-      <w:proofErr w:type="spellEnd"/>
-      <w:r>
-        <w:t xml:space="preserve">, permitindo usar o mesmo banco de dados do </w:t>
-      </w:r>
-      <w:proofErr w:type="spellStart"/>
-      <w:r>
-        <w:t>ínicio</w:t>
-      </w:r>
-      <w:proofErr w:type="spellEnd"/>
-      <w:r>
-        <w:t xml:space="preserve"> ao fim do projeto. Além disso, a partir da criação dos modelos </w:t>
+        <w:t xml:space="preserve"> Para facilitar a transição entre da fase de desenvolvimento e a produção (deploy), optou-se por utilizar o PostgreSQL como banco de dados ao in</w:t>
+      </w:r>
+      <w:r>
+        <w:t xml:space="preserve">vés do SQLite que é default do Django, permitindo usar o mesmo banco de dados do ínicio ao fim do projeto. Além disso, a partir da criação dos modelos </w:t>
       </w:r>
       <w:r>
         <w:t>baseados nos dados fornecidos</w:t>
@@ -1033,45 +536,16 @@
         <w:jc w:val="both"/>
       </w:pPr>
       <w:r>
-        <w:t xml:space="preserve">Para acessar o banco de dados </w:t>
-      </w:r>
-      <w:proofErr w:type="spellStart"/>
-      <w:r>
-        <w:t>Postgree</w:t>
+        <w:t>Para acessar o banco de dados Postgree</w:t>
       </w:r>
       <w:r>
         <w:t>SQL</w:t>
       </w:r>
-      <w:proofErr w:type="spellEnd"/>
-      <w:r>
-        <w:t xml:space="preserve"> com o </w:t>
-      </w:r>
-      <w:proofErr w:type="spellStart"/>
-      <w:r>
-        <w:t>python</w:t>
-      </w:r>
-      <w:proofErr w:type="spellEnd"/>
-      <w:r>
-        <w:t xml:space="preserve"> e </w:t>
-      </w:r>
-      <w:proofErr w:type="spellStart"/>
-      <w:r>
-        <w:t>Django</w:t>
-      </w:r>
-      <w:proofErr w:type="spellEnd"/>
-      <w:r>
-        <w:t>, é necessário a configurar os dados de acesso no script settings.py</w:t>
-      </w:r>
-      <w:r>
-        <w:t xml:space="preserve">, conforme observado na documentação. Esses dados devem estar de acordo com a instalação do </w:t>
-      </w:r>
-      <w:proofErr w:type="spellStart"/>
-      <w:r>
-        <w:t>PostgreSQL</w:t>
-      </w:r>
-      <w:proofErr w:type="spellEnd"/>
-      <w:r>
-        <w:t>:</w:t>
+      <w:r>
+        <w:t xml:space="preserve"> com o python e Django, é necessário a configurar os dados de acesso no script settings.py</w:t>
+      </w:r>
+      <w:r>
+        <w:t>, conforme observado na documentação. Esses dados devem estar de acordo com a instalação do PostgreSQL:</w:t>
       </w:r>
     </w:p>
     <w:p>
@@ -1082,23 +556,7 @@
     </w:p>
     <w:p>
       <w:r>
-        <w:t>        'ENGINE': '</w:t>
-      </w:r>
-      <w:proofErr w:type="spellStart"/>
-      <w:r>
-        <w:t>django.</w:t>
-      </w:r>
-      <w:proofErr w:type="gramStart"/>
-      <w:r>
-        <w:t>db.backends</w:t>
-      </w:r>
-      <w:proofErr w:type="gramEnd"/>
-      <w:r>
-        <w:t>.postgresql</w:t>
-      </w:r>
-      <w:proofErr w:type="spellEnd"/>
-      <w:r>
-        <w:t>',</w:t>
+        <w:t>        'ENGINE': 'django.db.backends.postgresql',</w:t>
       </w:r>
       <w:r>
         <w:tab/>
@@ -1110,15 +568,7 @@
     </w:p>
     <w:p>
       <w:r>
-        <w:t>        'NAME': '</w:t>
-      </w:r>
-      <w:proofErr w:type="spellStart"/>
-      <w:r>
-        <w:t>titles</w:t>
-      </w:r>
-      <w:proofErr w:type="spellEnd"/>
-      <w:r>
-        <w:t>',</w:t>
+        <w:t>        'NAME': 'titles',</w:t>
       </w:r>
       <w:r>
         <w:tab/>
@@ -1139,33 +589,12 @@
     </w:p>
     <w:p>
       <w:r>
-        <w:t>        'USER': '</w:t>
-      </w:r>
-      <w:proofErr w:type="spellStart"/>
-      <w:r>
-        <w:t>djangoapp</w:t>
-      </w:r>
-      <w:proofErr w:type="spellEnd"/>
-      <w:r>
-        <w:t>',</w:t>
+        <w:t>        'USER': 'djangoapp',</w:t>
       </w:r>
       <w:r>
         <w:tab/>
-        <w:t xml:space="preserve">            #usuário, senha, host e </w:t>
-      </w:r>
-      <w:proofErr w:type="spellStart"/>
-      <w:r>
-        <w:t>port</w:t>
-      </w:r>
-      <w:proofErr w:type="spellEnd"/>
-      <w:r>
-        <w:t xml:space="preserve"> configurados no </w:t>
-      </w:r>
-      <w:proofErr w:type="spellStart"/>
-      <w:r>
-        <w:t>PostgreSQL</w:t>
-      </w:r>
-      <w:proofErr w:type="spellEnd"/>
+        <w:t xml:space="preserve">            #usuário, senha, host e port configurados no PostgreSQL</w:t>
+      </w:r>
     </w:p>
     <w:p>
       <w:r>
@@ -1174,15 +603,7 @@
     </w:p>
     <w:p>
       <w:r>
-        <w:t>        'HOST': '</w:t>
-      </w:r>
-      <w:proofErr w:type="spellStart"/>
-      <w:r>
-        <w:t>localhost</w:t>
-      </w:r>
-      <w:proofErr w:type="spellEnd"/>
-      <w:r>
-        <w:t>',</w:t>
+        <w:t>        'HOST': 'localhost',</w:t>
       </w:r>
       <w:r>
         <w:tab/>
@@ -1214,42 +635,10 @@
         <w:jc w:val="both"/>
       </w:pPr>
       <w:r>
-        <w:t>O banco de dados (</w:t>
-      </w:r>
-      <w:proofErr w:type="spellStart"/>
-      <w:r>
-        <w:t>titles</w:t>
-      </w:r>
-      <w:proofErr w:type="spellEnd"/>
-      <w:r>
-        <w:t xml:space="preserve">) foi criado manualmente usando a ferramenta pgAdmin4, que foi instalado junto com o </w:t>
-      </w:r>
-      <w:proofErr w:type="spellStart"/>
-      <w:r>
-        <w:t>PostgreSQL</w:t>
-      </w:r>
-      <w:proofErr w:type="spellEnd"/>
-      <w:r>
-        <w:t xml:space="preserve">. Também foi criado o usuário </w:t>
-      </w:r>
-      <w:proofErr w:type="spellStart"/>
-      <w:r>
-        <w:t>djangoapp</w:t>
-      </w:r>
-      <w:proofErr w:type="spellEnd"/>
-      <w:r>
-        <w:t xml:space="preserve"> para a aplicação acessar o banco de dados.</w:t>
-      </w:r>
-      <w:r>
-        <w:t xml:space="preserve"> Os dados de host e </w:t>
-      </w:r>
-      <w:proofErr w:type="spellStart"/>
-      <w:r>
-        <w:t>port</w:t>
-      </w:r>
-      <w:proofErr w:type="spellEnd"/>
-      <w:r>
-        <w:t xml:space="preserve"> foram definidos durante a instalação do SGBD.</w:t>
+        <w:t>O banco de dados (titles) foi criado manualmente usando a ferramenta pgAdmin4, que foi instalado junto com o PostgreSQL. Também foi criado o usuário djangoapp para a aplicação acessar o banco de dados.</w:t>
+      </w:r>
+      <w:r>
+        <w:t xml:space="preserve"> Os dados de host e port foram definidos durante a instalação do SGBD.</w:t>
       </w:r>
     </w:p>
     <w:p>
@@ -1259,95 +648,13 @@
         <w:jc w:val="both"/>
       </w:pPr>
       <w:r>
-        <w:t xml:space="preserve">Os modelos (classes) </w:t>
-      </w:r>
-      <w:proofErr w:type="spellStart"/>
-      <w:r>
-        <w:t>Title</w:t>
-      </w:r>
-      <w:proofErr w:type="spellEnd"/>
-      <w:r>
-        <w:t xml:space="preserve">, </w:t>
-      </w:r>
-      <w:proofErr w:type="spellStart"/>
-      <w:r>
-        <w:t>Actor</w:t>
-      </w:r>
-      <w:proofErr w:type="spellEnd"/>
-      <w:r>
-        <w:t xml:space="preserve">, </w:t>
-      </w:r>
-      <w:proofErr w:type="spellStart"/>
-      <w:r>
-        <w:t>TitleActor</w:t>
-      </w:r>
-      <w:proofErr w:type="spellEnd"/>
-      <w:r>
-        <w:t xml:space="preserve"> e Rating foram implementadas de acordo com o mapeado no diagrama ER, com campos adequados aos dados e relações. Os índices de </w:t>
-      </w:r>
-      <w:proofErr w:type="spellStart"/>
-      <w:r>
-        <w:t>Title</w:t>
-      </w:r>
-      <w:proofErr w:type="spellEnd"/>
-      <w:r>
-        <w:t xml:space="preserve"> e </w:t>
-      </w:r>
-      <w:proofErr w:type="spellStart"/>
-      <w:r>
-        <w:t>Actor</w:t>
-      </w:r>
-      <w:proofErr w:type="spellEnd"/>
-      <w:r>
-        <w:t xml:space="preserve"> são campos </w:t>
-      </w:r>
-      <w:proofErr w:type="spellStart"/>
-      <w:r>
-        <w:t>autoincrementados</w:t>
-      </w:r>
-      <w:proofErr w:type="spellEnd"/>
-      <w:r>
-        <w:t xml:space="preserve"> em BD. Isso foi possível atribuindo a eles </w:t>
-      </w:r>
-      <w:proofErr w:type="spellStart"/>
-      <w:proofErr w:type="gramStart"/>
-      <w:r>
-        <w:t>models.AutoField</w:t>
-      </w:r>
-      <w:proofErr w:type="spellEnd"/>
-      <w:proofErr w:type="gramEnd"/>
-      <w:r>
-        <w:t>(</w:t>
-      </w:r>
-      <w:proofErr w:type="spellStart"/>
-      <w:r>
-        <w:t>primary</w:t>
-      </w:r>
-      <w:proofErr w:type="spellEnd"/>
-      <w:r>
-        <w:t>=</w:t>
-      </w:r>
-      <w:proofErr w:type="spellStart"/>
-      <w:r>
-        <w:t>True</w:t>
-      </w:r>
-      <w:proofErr w:type="spellEnd"/>
-      <w:r>
-        <w:t>). Esses índices são tidos como chave estra</w:t>
+        <w:t>Os modelos (classes) Title, Actor, TitleActor e Rating foram implementadas de acordo com o mapeado no diagrama ER, com campos adequados aos dados e relações. Os índices de Title e Actor são campos autoincrementados em BD. Isso foi possível atribuindo a eles models.AutoField(primary=True). Esses índices são tidos como chave estra</w:t>
       </w:r>
       <w:r>
         <w:t>n</w:t>
       </w:r>
       <w:r>
-        <w:t xml:space="preserve">geira na tabela de </w:t>
-      </w:r>
-      <w:proofErr w:type="spellStart"/>
-      <w:r>
-        <w:t>TitleActor</w:t>
-      </w:r>
-      <w:proofErr w:type="spellEnd"/>
-      <w:r>
-        <w:t>, o que foi realizado no modelo por</w:t>
+        <w:t>geira na tabela de TitleActor, o que foi realizado no modelo por</w:t>
       </w:r>
       <w:r>
         <w:t>:</w:t>
@@ -1366,7 +673,6 @@
           <w:lang w:val="en-US"/>
         </w:rPr>
       </w:pPr>
-      <w:proofErr w:type="spellStart"/>
       <w:r>
         <w:rPr>
           <w:lang w:val="en-US"/>
@@ -1389,96 +695,19 @@
         <w:rPr>
           <w:lang w:val="en-US"/>
         </w:rPr>
-        <w:t>d</w:t>
-      </w:r>
-      <w:proofErr w:type="spellEnd"/>
+        <w:t>d = models.ForeignKey('Title', on_delete=models.CASCADE, to_field='title</w:t>
+      </w:r>
       <w:r>
         <w:rPr>
           <w:lang w:val="en-US"/>
         </w:rPr>
-        <w:t xml:space="preserve"> = </w:t>
-      </w:r>
-      <w:proofErr w:type="spellStart"/>
+        <w:t>_i</w:t>
+      </w:r>
       <w:r>
         <w:rPr>
           <w:lang w:val="en-US"/>
         </w:rPr>
-        <w:t>models.ForeignKey</w:t>
-      </w:r>
-      <w:proofErr w:type="spellEnd"/>
-      <w:r>
-        <w:rPr>
-          <w:lang w:val="en-US"/>
-        </w:rPr>
-        <w:t xml:space="preserve">('Title', </w:t>
-      </w:r>
-      <w:proofErr w:type="spellStart"/>
-      <w:r>
-        <w:rPr>
-          <w:lang w:val="en-US"/>
-        </w:rPr>
-        <w:t>on_delete</w:t>
-      </w:r>
-      <w:proofErr w:type="spellEnd"/>
-      <w:r>
-        <w:rPr>
-          <w:lang w:val="en-US"/>
-        </w:rPr>
-        <w:t>=</w:t>
-      </w:r>
-      <w:proofErr w:type="spellStart"/>
-      <w:r>
-        <w:rPr>
-          <w:lang w:val="en-US"/>
-        </w:rPr>
-        <w:t>models.CASCADE</w:t>
-      </w:r>
-      <w:proofErr w:type="spellEnd"/>
-      <w:r>
-        <w:rPr>
-          <w:lang w:val="en-US"/>
-        </w:rPr>
-        <w:t xml:space="preserve">, </w:t>
-      </w:r>
-      <w:proofErr w:type="spellStart"/>
-      <w:r>
-        <w:rPr>
-          <w:lang w:val="en-US"/>
-        </w:rPr>
-        <w:t>to_field</w:t>
-      </w:r>
-      <w:proofErr w:type="spellEnd"/>
-      <w:r>
-        <w:rPr>
-          <w:lang w:val="en-US"/>
-        </w:rPr>
-        <w:t>='</w:t>
-      </w:r>
-      <w:proofErr w:type="spellStart"/>
-      <w:r>
-        <w:rPr>
-          <w:lang w:val="en-US"/>
-        </w:rPr>
-        <w:t>title</w:t>
-      </w:r>
-      <w:r>
-        <w:rPr>
-          <w:lang w:val="en-US"/>
-        </w:rPr>
-        <w:t>_i</w:t>
-      </w:r>
-      <w:r>
-        <w:rPr>
-          <w:lang w:val="en-US"/>
-        </w:rPr>
-        <w:t>d</w:t>
-      </w:r>
-      <w:proofErr w:type="spellEnd"/>
-      <w:r>
-        <w:rPr>
-          <w:lang w:val="en-US"/>
-        </w:rPr>
-        <w:t xml:space="preserve">') </w:t>
+        <w:t xml:space="preserve">d') </w:t>
       </w:r>
     </w:p>
     <w:p>
@@ -1494,7 +723,6 @@
           <w:lang w:val="en-US"/>
         </w:rPr>
       </w:pPr>
-      <w:proofErr w:type="spellStart"/>
       <w:r>
         <w:rPr>
           <w:lang w:val="en-US"/>
@@ -1517,104 +745,19 @@
         <w:rPr>
           <w:lang w:val="en-US"/>
         </w:rPr>
-        <w:t>d</w:t>
-      </w:r>
-      <w:proofErr w:type="spellEnd"/>
+        <w:t>d = models.ForeignKey('Actor', on_delete=models.CASCADE, to_field='actor</w:t>
+      </w:r>
       <w:r>
         <w:rPr>
           <w:lang w:val="en-US"/>
         </w:rPr>
-        <w:t xml:space="preserve"> = </w:t>
-      </w:r>
-      <w:proofErr w:type="spellStart"/>
-      <w:proofErr w:type="gramStart"/>
+        <w:t>_i</w:t>
+      </w:r>
       <w:r>
         <w:rPr>
           <w:lang w:val="en-US"/>
         </w:rPr>
-        <w:t>models.ForeignKey</w:t>
-      </w:r>
-      <w:proofErr w:type="spellEnd"/>
-      <w:r>
-        <w:rPr>
-          <w:lang w:val="en-US"/>
-        </w:rPr>
-        <w:t>(</w:t>
-      </w:r>
-      <w:proofErr w:type="gramEnd"/>
-      <w:r>
-        <w:rPr>
-          <w:lang w:val="en-US"/>
-        </w:rPr>
-        <w:t xml:space="preserve">'Actor', </w:t>
-      </w:r>
-      <w:proofErr w:type="spellStart"/>
-      <w:r>
-        <w:rPr>
-          <w:lang w:val="en-US"/>
-        </w:rPr>
-        <w:t>on_delete</w:t>
-      </w:r>
-      <w:proofErr w:type="spellEnd"/>
-      <w:r>
-        <w:rPr>
-          <w:lang w:val="en-US"/>
-        </w:rPr>
-        <w:t>=</w:t>
-      </w:r>
-      <w:proofErr w:type="spellStart"/>
-      <w:r>
-        <w:rPr>
-          <w:lang w:val="en-US"/>
-        </w:rPr>
-        <w:t>models.CASCADE</w:t>
-      </w:r>
-      <w:proofErr w:type="spellEnd"/>
-      <w:r>
-        <w:rPr>
-          <w:lang w:val="en-US"/>
-        </w:rPr>
-        <w:t xml:space="preserve">, </w:t>
-      </w:r>
-      <w:proofErr w:type="spellStart"/>
-      <w:r>
-        <w:rPr>
-          <w:lang w:val="en-US"/>
-        </w:rPr>
-        <w:t>to_field</w:t>
-      </w:r>
-      <w:proofErr w:type="spellEnd"/>
-      <w:r>
-        <w:rPr>
-          <w:lang w:val="en-US"/>
-        </w:rPr>
-        <w:t>='</w:t>
-      </w:r>
-      <w:proofErr w:type="spellStart"/>
-      <w:r>
-        <w:rPr>
-          <w:lang w:val="en-US"/>
-        </w:rPr>
-        <w:t>actor</w:t>
-      </w:r>
-      <w:r>
-        <w:rPr>
-          <w:lang w:val="en-US"/>
-        </w:rPr>
-        <w:t>_i</w:t>
-      </w:r>
-      <w:r>
-        <w:rPr>
-          <w:lang w:val="en-US"/>
-        </w:rPr>
-        <w:t>d</w:t>
-      </w:r>
-      <w:proofErr w:type="spellEnd"/>
-      <w:r>
-        <w:rPr>
-          <w:lang w:val="en-US"/>
-        </w:rPr>
-        <w:t xml:space="preserve">'). </w:t>
+        <w:t xml:space="preserve">d'). </w:t>
       </w:r>
     </w:p>
     <w:p>
@@ -1624,23 +767,7 @@
         <w:jc w:val="both"/>
       </w:pPr>
       <w:r>
-        <w:t xml:space="preserve">Como o relacionamento entre </w:t>
-      </w:r>
-      <w:proofErr w:type="spellStart"/>
-      <w:r>
-        <w:t>Title</w:t>
-      </w:r>
-      <w:proofErr w:type="spellEnd"/>
-      <w:r>
-        <w:t xml:space="preserve"> e Rating foi modelado como 1:1, o identificador de </w:t>
-      </w:r>
-      <w:proofErr w:type="spellStart"/>
-      <w:r>
-        <w:t>Title</w:t>
-      </w:r>
-      <w:proofErr w:type="spellEnd"/>
-      <w:r>
-        <w:t xml:space="preserve"> foi utilizado como </w:t>
+        <w:t xml:space="preserve">Como o relacionamento entre Title e Rating foi modelado como 1:1, o identificador de Title foi utilizado como </w:t>
       </w:r>
       <w:r>
         <w:t xml:space="preserve">chave também </w:t>
@@ -1662,7 +789,6 @@
           <w:lang w:val="en-US"/>
         </w:rPr>
       </w:pPr>
-      <w:proofErr w:type="spellStart"/>
       <w:r>
         <w:rPr>
           <w:lang w:val="en-US"/>
@@ -1685,118 +811,19 @@
         <w:rPr>
           <w:lang w:val="en-US"/>
         </w:rPr>
-        <w:t>d</w:t>
-      </w:r>
-      <w:proofErr w:type="spellEnd"/>
+        <w:t>d = models.OneToOneField('Title', on_delete=models.CASCADE, to_field='title</w:t>
+      </w:r>
       <w:r>
         <w:rPr>
           <w:lang w:val="en-US"/>
         </w:rPr>
-        <w:t xml:space="preserve"> = </w:t>
-      </w:r>
-      <w:proofErr w:type="spellStart"/>
-      <w:proofErr w:type="gramStart"/>
+        <w:t>_i</w:t>
+      </w:r>
       <w:r>
         <w:rPr>
           <w:lang w:val="en-US"/>
         </w:rPr>
-        <w:t>models.OneToOneField</w:t>
-      </w:r>
-      <w:proofErr w:type="spellEnd"/>
-      <w:r>
-        <w:rPr>
-          <w:lang w:val="en-US"/>
-        </w:rPr>
-        <w:t>(</w:t>
-      </w:r>
-      <w:proofErr w:type="gramEnd"/>
-      <w:r>
-        <w:rPr>
-          <w:lang w:val="en-US"/>
-        </w:rPr>
-        <w:t xml:space="preserve">'Title', </w:t>
-      </w:r>
-      <w:proofErr w:type="spellStart"/>
-      <w:r>
-        <w:rPr>
-          <w:lang w:val="en-US"/>
-        </w:rPr>
-        <w:t>on_delete</w:t>
-      </w:r>
-      <w:proofErr w:type="spellEnd"/>
-      <w:r>
-        <w:rPr>
-          <w:lang w:val="en-US"/>
-        </w:rPr>
-        <w:t>=</w:t>
-      </w:r>
-      <w:proofErr w:type="spellStart"/>
-      <w:r>
-        <w:rPr>
-          <w:lang w:val="en-US"/>
-        </w:rPr>
-        <w:t>models.CASCADE</w:t>
-      </w:r>
-      <w:proofErr w:type="spellEnd"/>
-      <w:r>
-        <w:rPr>
-          <w:lang w:val="en-US"/>
-        </w:rPr>
-        <w:t xml:space="preserve">, </w:t>
-      </w:r>
-      <w:proofErr w:type="spellStart"/>
-      <w:r>
-        <w:rPr>
-          <w:lang w:val="en-US"/>
-        </w:rPr>
-        <w:t>to_field</w:t>
-      </w:r>
-      <w:proofErr w:type="spellEnd"/>
-      <w:r>
-        <w:rPr>
-          <w:lang w:val="en-US"/>
-        </w:rPr>
-        <w:t>='</w:t>
-      </w:r>
-      <w:proofErr w:type="spellStart"/>
-      <w:r>
-        <w:rPr>
-          <w:lang w:val="en-US"/>
-        </w:rPr>
-        <w:t>title</w:t>
-      </w:r>
-      <w:r>
-        <w:rPr>
-          <w:lang w:val="en-US"/>
-        </w:rPr>
-        <w:t>_i</w:t>
-      </w:r>
-      <w:r>
-        <w:rPr>
-          <w:lang w:val="en-US"/>
-        </w:rPr>
-        <w:t>d</w:t>
-      </w:r>
-      <w:proofErr w:type="spellEnd"/>
-      <w:r>
-        <w:rPr>
-          <w:lang w:val="en-US"/>
-        </w:rPr>
-        <w:t xml:space="preserve">', </w:t>
-      </w:r>
-      <w:proofErr w:type="spellStart"/>
-      <w:r>
-        <w:rPr>
-          <w:lang w:val="en-US"/>
-        </w:rPr>
-        <w:t>primary_key</w:t>
-      </w:r>
-      <w:proofErr w:type="spellEnd"/>
-      <w:r>
-        <w:rPr>
-          <w:lang w:val="en-US"/>
-        </w:rPr>
-        <w:t>=True).</w:t>
+        <w:t>d', primary_key=True).</w:t>
       </w:r>
     </w:p>
     <w:p>
@@ -1806,15 +833,7 @@
         <w:jc w:val="both"/>
       </w:pPr>
       <w:r>
-        <w:t xml:space="preserve">Outros campos dos modelos receberam a designação mais adequada segundo o disponível no </w:t>
-      </w:r>
-      <w:proofErr w:type="spellStart"/>
-      <w:r>
-        <w:t>Django</w:t>
-      </w:r>
-      <w:proofErr w:type="spellEnd"/>
-      <w:r>
-        <w:t xml:space="preserve"> e o tipo de dados em questão.</w:t>
+        <w:t>Outros campos dos modelos receberam a designação mais adequada segundo o disponível no Django e o tipo de dados em questão.</w:t>
       </w:r>
     </w:p>
     <w:p>
@@ -1824,13 +843,8 @@
         <w:jc w:val="both"/>
       </w:pPr>
       <w:r>
-        <w:t xml:space="preserve">A documentação oficial foi seguida até a disponibilização dos modelos na interface de administração incluída no </w:t>
-      </w:r>
-      <w:proofErr w:type="spellStart"/>
-      <w:r>
-        <w:t>Django</w:t>
-      </w:r>
-      <w:proofErr w:type="spellEnd"/>
+        <w:t>A documentação oficial foi seguida até a disponibilização dos modelos na interface de administração incluída no Django</w:t>
+      </w:r>
       <w:r>
         <w:t>, que é disponibilizada pelo seu próprio servidor</w:t>
       </w:r>
@@ -1850,23 +864,7 @@
         <w:t xml:space="preserve"> </w:t>
       </w:r>
       <w:r>
-        <w:t xml:space="preserve">dados nas tabelas </w:t>
-      </w:r>
-      <w:proofErr w:type="spellStart"/>
-      <w:r>
-        <w:t>Actor</w:t>
-      </w:r>
-      <w:proofErr w:type="spellEnd"/>
-      <w:r>
-        <w:t xml:space="preserve"> e </w:t>
-      </w:r>
-      <w:proofErr w:type="spellStart"/>
-      <w:r>
-        <w:t>Title</w:t>
-      </w:r>
-      <w:proofErr w:type="spellEnd"/>
-      <w:r>
-        <w:t xml:space="preserve"> manualmente.</w:t>
+        <w:t>dados nas tabelas Actor e Title manualmente.</w:t>
       </w:r>
       <w:r>
         <w:t xml:space="preserve"> </w:t>
@@ -1881,23 +879,7 @@
         <w:t>Figura X</w:t>
       </w:r>
       <w:r>
-        <w:t xml:space="preserve"> apresenta a interface administrativa com os links onde é possível adicionar, remover ou editar </w:t>
-      </w:r>
-      <w:proofErr w:type="spellStart"/>
-      <w:r>
-        <w:t>Actors</w:t>
-      </w:r>
-      <w:proofErr w:type="spellEnd"/>
-      <w:r>
-        <w:t xml:space="preserve"> e </w:t>
-      </w:r>
-      <w:proofErr w:type="spellStart"/>
-      <w:r>
-        <w:t>Titles</w:t>
-      </w:r>
-      <w:proofErr w:type="spellEnd"/>
-      <w:r>
-        <w:t>.</w:t>
+        <w:t xml:space="preserve"> apresenta a interface administrativa com os links onde é possível adicionar, remover ou editar Actors e Titles.</w:t>
       </w:r>
     </w:p>
     <w:p>
@@ -2028,15 +1010,7 @@
         <w:t xml:space="preserve">Antes de </w:t>
       </w:r>
       <w:r>
-        <w:t xml:space="preserve">completar o desenvolvimento da </w:t>
-      </w:r>
-      <w:proofErr w:type="spellStart"/>
-      <w:r>
-        <w:t>Rest</w:t>
-      </w:r>
-      <w:proofErr w:type="spellEnd"/>
-      <w:r>
-        <w:t xml:space="preserve"> API,</w:t>
+        <w:t>completar o desenvolvimento da Rest API,</w:t>
       </w:r>
       <w:r>
         <w:t xml:space="preserve"> é importante carregar dados dos arquivos no banco de dados para facilitar os testes durante o processo.</w:t>
@@ -2052,85 +1026,11 @@
         <w:t xml:space="preserve">Após criados os modelos, </w:t>
       </w:r>
       <w:r>
-        <w:t xml:space="preserve">foram executados os comandos para que o </w:t>
-      </w:r>
-      <w:proofErr w:type="spellStart"/>
-      <w:r>
-        <w:t>Django</w:t>
-      </w:r>
-      <w:proofErr w:type="spellEnd"/>
-      <w:r>
-        <w:t xml:space="preserve"> criasse as tabelas no banco de dados de acordo com o definido nos modelos de </w:t>
-      </w:r>
-      <w:proofErr w:type="spellStart"/>
-      <w:r>
-        <w:t>Title</w:t>
-      </w:r>
-      <w:proofErr w:type="spellEnd"/>
-      <w:r>
-        <w:t xml:space="preserve">, </w:t>
-      </w:r>
-      <w:proofErr w:type="spellStart"/>
-      <w:r>
-        <w:t>Actor</w:t>
-      </w:r>
-      <w:proofErr w:type="spellEnd"/>
-      <w:r>
-        <w:t xml:space="preserve">, Rating e </w:t>
-      </w:r>
-      <w:proofErr w:type="spellStart"/>
-      <w:r>
-        <w:t>TitleActor</w:t>
-      </w:r>
-      <w:proofErr w:type="spellEnd"/>
-      <w:r>
-        <w:t xml:space="preserve">, resultando nas tabelas </w:t>
-      </w:r>
-      <w:proofErr w:type="spellStart"/>
-      <w:r>
-        <w:t>tbl_title</w:t>
-      </w:r>
-      <w:proofErr w:type="spellEnd"/>
-      <w:r>
-        <w:t xml:space="preserve">, </w:t>
-      </w:r>
-      <w:proofErr w:type="spellStart"/>
-      <w:r>
-        <w:t>tbl_actor</w:t>
-      </w:r>
-      <w:proofErr w:type="spellEnd"/>
-      <w:r>
-        <w:t xml:space="preserve">, </w:t>
-      </w:r>
-      <w:proofErr w:type="spellStart"/>
-      <w:r>
-        <w:t>tbl_rating</w:t>
-      </w:r>
-      <w:proofErr w:type="spellEnd"/>
-      <w:r>
-        <w:t xml:space="preserve"> e </w:t>
-      </w:r>
-      <w:proofErr w:type="spellStart"/>
-      <w:r>
-        <w:t>tbl_title_actor</w:t>
-      </w:r>
-      <w:proofErr w:type="spellEnd"/>
-      <w:r>
-        <w:t xml:space="preserve"> no banco de dados </w:t>
-      </w:r>
-      <w:proofErr w:type="spellStart"/>
-      <w:r>
-        <w:t>titles</w:t>
-      </w:r>
-      <w:proofErr w:type="spellEnd"/>
-      <w:r>
-        <w:t xml:space="preserve">, criado anteriormente no </w:t>
-      </w:r>
-      <w:proofErr w:type="spellStart"/>
-      <w:r>
-        <w:t>PostgreSQL</w:t>
-      </w:r>
-      <w:proofErr w:type="spellEnd"/>
+        <w:t>foram executados os comandos para que o Django criasse as tabelas no banco de dados de acordo com o definido nos modelos de Title, Actor, Rating e TitleActor, resultando nas tabelas tbl_title, tbl_actor, tbl_rating e tbl_title_actor no banco de dados titles</w:t>
+      </w:r>
+      <w:r>
+        <w:t>, criado anteriormente no PostgreSQL</w:t>
+      </w:r>
       <w:r>
         <w:t>.</w:t>
       </w:r>
@@ -2166,15 +1066,7 @@
         </w:rPr>
       </w:pPr>
       <w:r>
-        <w:t xml:space="preserve">O acesso ao </w:t>
-      </w:r>
-      <w:proofErr w:type="spellStart"/>
-      <w:r>
-        <w:t>PostgreeSQL</w:t>
-      </w:r>
-      <w:proofErr w:type="spellEnd"/>
-      <w:r>
-        <w:t xml:space="preserve"> foi realizado utilizando </w:t>
+        <w:t xml:space="preserve">O acesso ao PostgreeSQL foi realizado utilizando </w:t>
       </w:r>
       <w:r>
         <w:t>pelo módulo</w:t>
@@ -2198,49 +1090,13 @@
         <w:rPr>
           <w:rStyle w:val="crayon-v"/>
         </w:rPr>
-        <w:t xml:space="preserve"> por comando no </w:t>
-      </w:r>
-      <w:proofErr w:type="spellStart"/>
-      <w:r>
-        <w:rPr>
-          <w:rStyle w:val="crayon-v"/>
-        </w:rPr>
-        <w:t>prompt</w:t>
-      </w:r>
-      <w:proofErr w:type="spellEnd"/>
-      <w:r>
-        <w:rPr>
-          <w:rStyle w:val="crayon-v"/>
-        </w:rPr>
-        <w:t xml:space="preserve">: </w:t>
-      </w:r>
-      <w:proofErr w:type="spellStart"/>
-      <w:r>
-        <w:rPr>
-          <w:rStyle w:val="crayon-v"/>
-        </w:rPr>
-        <w:t>pip</w:t>
-      </w:r>
-      <w:proofErr w:type="spellEnd"/>
-      <w:r>
-        <w:rPr>
-          <w:rStyle w:val="crayon-v"/>
-        </w:rPr>
-        <w:t xml:space="preserve"> </w:t>
-      </w:r>
-      <w:proofErr w:type="spellStart"/>
-      <w:r>
-        <w:rPr>
-          <w:rStyle w:val="crayon-v"/>
-        </w:rPr>
-        <w:t>install</w:t>
-      </w:r>
-      <w:proofErr w:type="spellEnd"/>
-      <w:r>
-        <w:rPr>
-          <w:rStyle w:val="crayon-v"/>
-        </w:rPr>
-        <w:t xml:space="preserve"> psycopg2</w:t>
+        <w:t xml:space="preserve"> por comando no prompt: </w:t>
+      </w:r>
+      <w:r>
+        <w:rPr>
+          <w:rStyle w:val="crayon-v"/>
+        </w:rPr>
+        <w:t>pip install psycopg2</w:t>
       </w:r>
       <w:r>
         <w:rPr>
@@ -2262,112 +1118,50 @@
         <w:rPr>
           <w:rStyle w:val="crayon-v"/>
         </w:rPr>
-        <w:t xml:space="preserve">Para cada classe no modelo </w:t>
-      </w:r>
-      <w:proofErr w:type="spellStart"/>
-      <w:r>
-        <w:rPr>
-          <w:rStyle w:val="crayon-v"/>
-        </w:rPr>
-        <w:t>Django</w:t>
-      </w:r>
-      <w:proofErr w:type="spellEnd"/>
-      <w:r>
-        <w:rPr>
-          <w:rStyle w:val="crayon-v"/>
-        </w:rPr>
-        <w:t xml:space="preserve">, foi criada uma nova classe de mesmo nome para realizar a transferência dos dados do arquivo para o banco de dados: </w:t>
-      </w:r>
-      <w:proofErr w:type="spellStart"/>
-      <w:r>
-        <w:rPr>
-          <w:rStyle w:val="crayon-v"/>
-        </w:rPr>
-        <w:t>Title</w:t>
-      </w:r>
-      <w:proofErr w:type="spellEnd"/>
-      <w:r>
-        <w:rPr>
-          <w:rStyle w:val="crayon-v"/>
-        </w:rPr>
-        <w:t xml:space="preserve">, </w:t>
-      </w:r>
-      <w:proofErr w:type="spellStart"/>
+        <w:t xml:space="preserve">Para cada classe no modelo Django, foi criada uma nova classe de mesmo nome para realizar a transferência dos dados do arquivo para o banco de dados: </w:t>
+      </w:r>
+      <w:r>
+        <w:rPr>
+          <w:rStyle w:val="crayon-v"/>
+        </w:rPr>
+        <w:t>Title, Actor</w:t>
+      </w:r>
+      <w:r>
+        <w:rPr>
+          <w:rStyle w:val="crayon-v"/>
+        </w:rPr>
+        <w:t>, TitleActor</w:t>
+      </w:r>
+      <w:r>
+        <w:rPr>
+          <w:rStyle w:val="crayon-v"/>
+        </w:rPr>
+        <w:t xml:space="preserve"> e Rating. </w:t>
+      </w:r>
+      <w:r>
+        <w:rPr>
+          <w:rStyle w:val="crayon-v"/>
+        </w:rPr>
+        <w:t xml:space="preserve">A classe Title é a responsável por carregar os dados do arquivo title.basics.tsv.gz, </w:t>
+      </w:r>
+      <w:r>
+        <w:rPr>
+          <w:rStyle w:val="crayon-v"/>
+        </w:rPr>
+        <w:t xml:space="preserve">enquanto </w:t>
+      </w:r>
       <w:r>
         <w:rPr>
           <w:rStyle w:val="crayon-v"/>
         </w:rPr>
         <w:t>Actor</w:t>
       </w:r>
-      <w:proofErr w:type="spellEnd"/>
-      <w:r>
-        <w:rPr>
-          <w:rStyle w:val="crayon-v"/>
-        </w:rPr>
-        <w:t xml:space="preserve">, </w:t>
-      </w:r>
-      <w:proofErr w:type="spellStart"/>
-      <w:r>
-        <w:rPr>
-          <w:rStyle w:val="crayon-v"/>
-        </w:rPr>
-        <w:t>TitleActor</w:t>
-      </w:r>
-      <w:proofErr w:type="spellEnd"/>
-      <w:r>
-        <w:rPr>
-          <w:rStyle w:val="crayon-v"/>
-        </w:rPr>
-        <w:t xml:space="preserve"> e Rating. </w:t>
-      </w:r>
-      <w:r>
-        <w:rPr>
-          <w:rStyle w:val="crayon-v"/>
-        </w:rPr>
-        <w:t xml:space="preserve">A classe </w:t>
-      </w:r>
-      <w:proofErr w:type="spellStart"/>
-      <w:r>
-        <w:rPr>
-          <w:rStyle w:val="crayon-v"/>
-        </w:rPr>
-        <w:t>Title</w:t>
-      </w:r>
-      <w:proofErr w:type="spellEnd"/>
-      <w:r>
-        <w:rPr>
-          <w:rStyle w:val="crayon-v"/>
-        </w:rPr>
-        <w:t xml:space="preserve"> é a responsável por carregar os dados do arquivo title.basics.tsv.gz, </w:t>
-      </w:r>
-      <w:r>
-        <w:rPr>
-          <w:rStyle w:val="crayon-v"/>
-        </w:rPr>
-        <w:t xml:space="preserve">enquanto </w:t>
-      </w:r>
-      <w:proofErr w:type="spellStart"/>
-      <w:r>
-        <w:rPr>
-          <w:rStyle w:val="crayon-v"/>
-        </w:rPr>
-        <w:t>Actor</w:t>
-      </w:r>
-      <w:proofErr w:type="spellEnd"/>
-      <w:r>
-        <w:rPr>
-          <w:rStyle w:val="crayon-v"/>
-        </w:rPr>
-        <w:t xml:space="preserve"> e </w:t>
-      </w:r>
-      <w:proofErr w:type="spellStart"/>
-      <w:r>
-        <w:rPr>
-          <w:rStyle w:val="crayon-v"/>
-        </w:rPr>
-        <w:t>TitleActor</w:t>
-      </w:r>
-      <w:proofErr w:type="spellEnd"/>
+      <w:r>
+        <w:rPr>
+          <w:rStyle w:val="crayon-v"/>
+        </w:rPr>
+        <w:t xml:space="preserve"> e TitleActor</w:t>
+      </w:r>
       <w:r>
         <w:rPr>
           <w:rStyle w:val="crayon-v"/>
@@ -2408,14 +1202,7 @@
         <w:rPr>
           <w:rStyle w:val="crayon-v"/>
         </w:rPr>
-        <w:t xml:space="preserve"> </w:t>
-      </w:r>
-      <w:proofErr w:type="gramStart"/>
-      <w:r>
-        <w:rPr>
-          <w:rStyle w:val="crayon-v"/>
-        </w:rPr>
-        <w:t>arquivo</w:t>
+        <w:t xml:space="preserve"> arquivo</w:t>
       </w:r>
       <w:r>
         <w:rPr>
@@ -2427,22 +1214,7 @@
         <w:rPr>
           <w:rStyle w:val="crayon-v"/>
         </w:rPr>
-        <w:t xml:space="preserve"> .</w:t>
-      </w:r>
-      <w:proofErr w:type="spellStart"/>
-      <w:r>
-        <w:rPr>
-          <w:rStyle w:val="crayon-v"/>
-        </w:rPr>
-        <w:t>tsv</w:t>
-      </w:r>
-      <w:proofErr w:type="spellEnd"/>
-      <w:proofErr w:type="gramEnd"/>
-      <w:r>
-        <w:rPr>
-          <w:rStyle w:val="crayon-v"/>
-        </w:rPr>
-        <w:t xml:space="preserve"> compactados devem ser extraídos </w:t>
+        <w:t xml:space="preserve"> .tsv compactados devem ser extraídos </w:t>
       </w:r>
       <w:r>
         <w:rPr>
@@ -2460,14 +1232,7 @@
         <w:rPr>
           <w:rStyle w:val="crayon-v"/>
         </w:rPr>
-        <w:t xml:space="preserve"> Complementarmente, foi criada a classe </w:t>
-      </w:r>
-      <w:proofErr w:type="spellStart"/>
-      <w:r>
-        <w:rPr>
-          <w:rStyle w:val="crayon-v"/>
-        </w:rPr>
-        <w:t>DataBase</w:t>
+        <w:t xml:space="preserve"> Complementarmente, foi criada a classe DataBase</w:t>
       </w:r>
       <w:r>
         <w:rPr>
@@ -2479,14 +1244,7 @@
         <w:rPr>
           <w:rStyle w:val="crayon-v"/>
         </w:rPr>
-        <w:t>nterface</w:t>
-      </w:r>
-      <w:proofErr w:type="spellEnd"/>
-      <w:r>
-        <w:rPr>
-          <w:rStyle w:val="crayon-v"/>
-        </w:rPr>
-        <w:t xml:space="preserve"> para uso nas operações com o banco de dados.</w:t>
+        <w:t>nterface para uso nas operações com o banco de dados.</w:t>
       </w:r>
     </w:p>
     <w:p>
@@ -2537,21 +1295,7 @@
         <w:rPr>
           <w:rStyle w:val="crayon-v"/>
         </w:rPr>
-        <w:t xml:space="preserve"> função open é embutida no Python. Como foram observados alguns caracteres incomuns na base de dados, foi incluído o parâmetro </w:t>
-      </w:r>
-      <w:proofErr w:type="spellStart"/>
-      <w:r>
-        <w:rPr>
-          <w:rStyle w:val="crayon-v"/>
-        </w:rPr>
-        <w:t>enconding</w:t>
-      </w:r>
-      <w:proofErr w:type="spellEnd"/>
-      <w:r>
-        <w:rPr>
-          <w:rStyle w:val="crayon-v"/>
-        </w:rPr>
-        <w:t>=’utf-8’, garantindo que os dados fossem lidos em um formato apropriado.</w:t>
+        <w:t xml:space="preserve"> função open é embutida no Python. Como foram observados alguns caracteres incomuns na base de dados, foi incluído o parâmetro enconding=’utf-8’, garantindo que os dados fossem lidos em um formato apropriado.</w:t>
       </w:r>
     </w:p>
     <w:p>
@@ -2579,30 +1323,8 @@
         <w:rPr>
           <w:rStyle w:val="crayon-v"/>
         </w:rPr>
-        <w:t xml:space="preserve"> foi lido com a função </w:t>
-      </w:r>
-      <w:proofErr w:type="spellStart"/>
-      <w:r>
-        <w:rPr>
-          <w:rStyle w:val="crayon-v"/>
-        </w:rPr>
-        <w:t>reader</w:t>
-      </w:r>
-      <w:proofErr w:type="spellEnd"/>
-      <w:r>
-        <w:rPr>
-          <w:rStyle w:val="crayon-v"/>
-        </w:rPr>
-        <w:t xml:space="preserve"> da biblioteca </w:t>
-      </w:r>
-      <w:proofErr w:type="spellStart"/>
-      <w:r>
-        <w:rPr>
-          <w:rStyle w:val="crayon-v"/>
-        </w:rPr>
-        <w:t>csv</w:t>
-      </w:r>
-      <w:proofErr w:type="spellEnd"/>
+        <w:t xml:space="preserve"> foi lido com a função reader da biblioteca csv</w:t>
+      </w:r>
       <w:r>
         <w:rPr>
           <w:rStyle w:val="crayon-v"/>
@@ -2671,21 +1393,7 @@
         <w:rPr>
           <w:rStyle w:val="crayon-v"/>
         </w:rPr>
-        <w:t xml:space="preserve">Da classe </w:t>
-      </w:r>
-      <w:proofErr w:type="spellStart"/>
-      <w:r>
-        <w:rPr>
-          <w:rStyle w:val="crayon-v"/>
-        </w:rPr>
-        <w:t>Title</w:t>
-      </w:r>
-      <w:proofErr w:type="spellEnd"/>
-      <w:r>
-        <w:rPr>
-          <w:rStyle w:val="crayon-v"/>
-        </w:rPr>
-        <w:t>, o</w:t>
+        <w:t>Da classe Title, o</w:t>
       </w:r>
       <w:r>
         <w:rPr>
@@ -2715,83 +1423,13 @@
         <w:rPr>
           <w:rStyle w:val="crayon-v"/>
         </w:rPr>
-        <w:t xml:space="preserve">s colunas </w:t>
-      </w:r>
-      <w:proofErr w:type="spellStart"/>
-      <w:r>
-        <w:rPr>
-          <w:rStyle w:val="crayon-v"/>
-        </w:rPr>
-        <w:t>isAdult</w:t>
-      </w:r>
-      <w:proofErr w:type="spellEnd"/>
-      <w:r>
-        <w:rPr>
-          <w:rStyle w:val="crayon-v"/>
-        </w:rPr>
-        <w:t xml:space="preserve">, </w:t>
-      </w:r>
-      <w:proofErr w:type="spellStart"/>
-      <w:r>
-        <w:rPr>
-          <w:rStyle w:val="crayon-v"/>
-        </w:rPr>
-        <w:t>startYear</w:t>
-      </w:r>
-      <w:proofErr w:type="spellEnd"/>
-      <w:r>
-        <w:rPr>
-          <w:rStyle w:val="crayon-v"/>
-        </w:rPr>
-        <w:t xml:space="preserve">, </w:t>
-      </w:r>
-      <w:proofErr w:type="spellStart"/>
-      <w:r>
-        <w:rPr>
-          <w:rStyle w:val="crayon-v"/>
-        </w:rPr>
-        <w:t>endYear</w:t>
-      </w:r>
-      <w:proofErr w:type="spellEnd"/>
-      <w:r>
-        <w:rPr>
-          <w:rStyle w:val="crayon-v"/>
-        </w:rPr>
-        <w:t xml:space="preserve"> e </w:t>
-      </w:r>
-      <w:proofErr w:type="spellStart"/>
-      <w:r>
-        <w:rPr>
-          <w:rStyle w:val="crayon-v"/>
-        </w:rPr>
-        <w:t>genres</w:t>
-      </w:r>
-      <w:proofErr w:type="spellEnd"/>
-      <w:r>
-        <w:rPr>
-          <w:rStyle w:val="crayon-v"/>
-        </w:rPr>
-        <w:t xml:space="preserve">. </w:t>
-      </w:r>
-      <w:r>
-        <w:rPr>
-          <w:rStyle w:val="crayon-v"/>
-        </w:rPr>
-        <w:t xml:space="preserve">O campo </w:t>
-      </w:r>
-      <w:proofErr w:type="spellStart"/>
-      <w:r>
-        <w:rPr>
-          <w:rStyle w:val="crayon-v"/>
-        </w:rPr>
-        <w:t>isAdult</w:t>
-      </w:r>
-      <w:proofErr w:type="spellEnd"/>
-      <w:r>
-        <w:rPr>
-          <w:rStyle w:val="crayon-v"/>
-        </w:rPr>
-        <w:t xml:space="preserve"> </w:t>
+        <w:t xml:space="preserve">s colunas isAdult, startYear, endYear e genres. </w:t>
+      </w:r>
+      <w:r>
+        <w:rPr>
+          <w:rStyle w:val="crayon-v"/>
+        </w:rPr>
+        <w:t xml:space="preserve">O campo isAdult </w:t>
       </w:r>
       <w:r>
         <w:rPr>
@@ -2803,69 +1441,13 @@
         <w:rPr>
           <w:rStyle w:val="crayon-v"/>
         </w:rPr>
-        <w:t xml:space="preserve"> representado pelo </w:t>
-      </w:r>
-      <w:proofErr w:type="spellStart"/>
-      <w:r>
-        <w:rPr>
-          <w:rStyle w:val="crayon-v"/>
-        </w:rPr>
-        <w:t>boolean</w:t>
-      </w:r>
-      <w:proofErr w:type="spellEnd"/>
-      <w:r>
-        <w:rPr>
-          <w:rStyle w:val="crayon-v"/>
-        </w:rPr>
-        <w:t xml:space="preserve"> do Python (0 – false, 1 – </w:t>
-      </w:r>
-      <w:proofErr w:type="spellStart"/>
-      <w:r>
-        <w:rPr>
-          <w:rStyle w:val="crayon-v"/>
-        </w:rPr>
-        <w:t>true</w:t>
-      </w:r>
-      <w:proofErr w:type="spellEnd"/>
-      <w:r>
-        <w:rPr>
-          <w:rStyle w:val="crayon-v"/>
-        </w:rPr>
-        <w:t xml:space="preserve">). </w:t>
-      </w:r>
-      <w:r>
-        <w:rPr>
-          <w:rStyle w:val="crayon-v"/>
-        </w:rPr>
-        <w:t xml:space="preserve">Os campos </w:t>
-      </w:r>
-      <w:proofErr w:type="spellStart"/>
-      <w:r>
-        <w:rPr>
-          <w:rStyle w:val="crayon-v"/>
-        </w:rPr>
-        <w:t>startYear</w:t>
-      </w:r>
-      <w:proofErr w:type="spellEnd"/>
-      <w:r>
-        <w:rPr>
-          <w:rStyle w:val="crayon-v"/>
-        </w:rPr>
-        <w:t xml:space="preserve"> e </w:t>
-      </w:r>
-      <w:proofErr w:type="spellStart"/>
-      <w:r>
-        <w:rPr>
-          <w:rStyle w:val="crayon-v"/>
-        </w:rPr>
-        <w:t>endYear</w:t>
-      </w:r>
-      <w:proofErr w:type="spellEnd"/>
-      <w:r>
-        <w:rPr>
-          <w:rStyle w:val="crayon-v"/>
-        </w:rPr>
-        <w:t xml:space="preserve"> </w:t>
+        <w:t xml:space="preserve"> representado pelo boolean do Python (0 – false, 1 – true). </w:t>
+      </w:r>
+      <w:r>
+        <w:rPr>
+          <w:rStyle w:val="crayon-v"/>
+        </w:rPr>
+        <w:t xml:space="preserve">Os campos startYear e endYear </w:t>
       </w:r>
       <w:r>
         <w:rPr>
@@ -2889,55 +1471,13 @@
         <w:rPr>
           <w:rStyle w:val="crayon-v"/>
         </w:rPr>
-        <w:t xml:space="preserve"> valores válidos ou não, sendo convertidos para inteiros em caso verdadeiro e </w:t>
-      </w:r>
-      <w:proofErr w:type="spellStart"/>
-      <w:r>
-        <w:rPr>
-          <w:rStyle w:val="crayon-v"/>
-        </w:rPr>
-        <w:t>None</w:t>
-      </w:r>
-      <w:proofErr w:type="spellEnd"/>
-      <w:r>
-        <w:rPr>
-          <w:rStyle w:val="crayon-v"/>
-        </w:rPr>
-        <w:t xml:space="preserve"> no caso falso.</w:t>
-      </w:r>
-      <w:r>
-        <w:rPr>
-          <w:rStyle w:val="crayon-v"/>
-        </w:rPr>
-        <w:t xml:space="preserve"> O tratamento de </w:t>
-      </w:r>
-      <w:proofErr w:type="spellStart"/>
-      <w:r>
-        <w:rPr>
-          <w:rStyle w:val="crayon-v"/>
-        </w:rPr>
-        <w:t>genre</w:t>
-      </w:r>
-      <w:proofErr w:type="spellEnd"/>
-      <w:r>
-        <w:rPr>
-          <w:rStyle w:val="crayon-v"/>
-        </w:rPr>
-        <w:t xml:space="preserve"> gera um vetor com os valores separados por vírgula ou </w:t>
-      </w:r>
-      <w:proofErr w:type="spellStart"/>
-      <w:r>
-        <w:rPr>
-          <w:rStyle w:val="crayon-v"/>
-        </w:rPr>
-        <w:t>None</w:t>
-      </w:r>
-      <w:proofErr w:type="spellEnd"/>
-      <w:r>
-        <w:rPr>
-          <w:rStyle w:val="crayon-v"/>
-        </w:rPr>
-        <w:t xml:space="preserve"> quando possui /N.</w:t>
+        <w:t xml:space="preserve"> valores válidos ou não, sendo convertidos para inteiros em caso verdadeiro e None no caso falso.</w:t>
+      </w:r>
+      <w:r>
+        <w:rPr>
+          <w:rStyle w:val="crayon-v"/>
+        </w:rPr>
+        <w:t xml:space="preserve"> O tratamento de genre gera um vetor com os valores separados por vírgula ou None quando possui /N.</w:t>
       </w:r>
       <w:r>
         <w:rPr>
@@ -2959,35 +1499,7 @@
         <w:rPr>
           <w:rStyle w:val="crayon-v"/>
         </w:rPr>
-        <w:t xml:space="preserve">Foram detectados o valor ‘/N’ em outras colunas além da </w:t>
-      </w:r>
-      <w:proofErr w:type="spellStart"/>
-      <w:r>
-        <w:rPr>
-          <w:rStyle w:val="crayon-v"/>
-        </w:rPr>
-        <w:t>deathYear</w:t>
-      </w:r>
-      <w:proofErr w:type="spellEnd"/>
-      <w:r>
-        <w:rPr>
-          <w:rStyle w:val="crayon-v"/>
-        </w:rPr>
-        <w:t xml:space="preserve"> informada. Nesses casos, a variável recebeu o valor </w:t>
-      </w:r>
-      <w:proofErr w:type="spellStart"/>
-      <w:r>
-        <w:rPr>
-          <w:rStyle w:val="crayon-v"/>
-        </w:rPr>
-        <w:t>None</w:t>
-      </w:r>
-      <w:proofErr w:type="spellEnd"/>
-      <w:r>
-        <w:rPr>
-          <w:rStyle w:val="crayon-v"/>
-        </w:rPr>
-        <w:t xml:space="preserve">, que é convertido em NULL </w:t>
+        <w:t xml:space="preserve">Foram detectados o valor ‘/N’ em outras colunas além da deathYear informada. Nesses casos, a variável recebeu o valor None, que é convertido em NULL </w:t>
       </w:r>
       <w:r>
         <w:rPr>
@@ -3039,30 +1551,14 @@
         <w:rPr>
           <w:rStyle w:val="crayon-v"/>
         </w:rPr>
-        <w:t xml:space="preserve"> </w:t>
-      </w:r>
-      <w:proofErr w:type="spellStart"/>
-      <w:r>
-        <w:rPr>
-          <w:rStyle w:val="crayon-v"/>
-        </w:rPr>
-        <w:t>Actor</w:t>
-      </w:r>
-      <w:proofErr w:type="spellEnd"/>
-      <w:r>
-        <w:rPr>
-          <w:rStyle w:val="crayon-v"/>
-        </w:rPr>
-        <w:t xml:space="preserve">, </w:t>
-      </w:r>
-      <w:proofErr w:type="spellStart"/>
-      <w:r>
-        <w:rPr>
-          <w:rStyle w:val="crayon-v"/>
-        </w:rPr>
-        <w:t>TitleActor</w:t>
-      </w:r>
-      <w:proofErr w:type="spellEnd"/>
+        <w:t xml:space="preserve"> Actor</w:t>
+      </w:r>
+      <w:r>
+        <w:rPr>
+          <w:rStyle w:val="crayon-v"/>
+        </w:rPr>
+        <w:t>, TitleActor</w:t>
+      </w:r>
       <w:r>
         <w:rPr>
           <w:rStyle w:val="crayon-v"/>
@@ -3073,21 +1569,7 @@
         <w:rPr>
           <w:rStyle w:val="crayon-v"/>
         </w:rPr>
-        <w:t xml:space="preserve"> em </w:t>
-      </w:r>
-      <w:proofErr w:type="spellStart"/>
-      <w:r>
-        <w:rPr>
-          <w:rStyle w:val="crayon-v"/>
-        </w:rPr>
-        <w:t>Title</w:t>
-      </w:r>
-      <w:proofErr w:type="spellEnd"/>
-      <w:r>
-        <w:rPr>
-          <w:rStyle w:val="crayon-v"/>
-        </w:rPr>
-        <w:t xml:space="preserve">, inclusive valores inválidos também </w:t>
+        <w:t xml:space="preserve"> em Title, inclusive valores inválidos também </w:t>
       </w:r>
       <w:r>
         <w:rPr>
@@ -3127,21 +1609,7 @@
         <w:rPr>
           <w:rStyle w:val="crayon-v"/>
         </w:rPr>
-        <w:t xml:space="preserve">s usando a função </w:t>
-      </w:r>
-      <w:proofErr w:type="spellStart"/>
-      <w:r>
-        <w:rPr>
-          <w:rStyle w:val="crayon-v"/>
-        </w:rPr>
-        <w:t>mogrify</w:t>
-      </w:r>
-      <w:proofErr w:type="spellEnd"/>
-      <w:r>
-        <w:rPr>
-          <w:rStyle w:val="crayon-v"/>
-        </w:rPr>
-        <w:t>, que pode ser acessada do objeto cursor do banco de dados. Esse objeto é obtido durante a conexão com o banco.</w:t>
+        <w:t>s usando a função mogrify, que pode ser acessada do objeto cursor do banco de dados. Esse objeto é obtido durante a conexão com o banco.</w:t>
       </w:r>
     </w:p>
     <w:p>
@@ -3157,21 +1625,7 @@
           <w:iCs/>
         </w:rPr>
         <w:tab/>
-        <w:t xml:space="preserve">Foi observado durante testes para salvar todos os dados dos arquivos no banco de dados, que alguns campos de </w:t>
-      </w:r>
-      <w:proofErr w:type="spellStart"/>
-      <w:r>
-        <w:rPr>
-          <w:iCs/>
-        </w:rPr>
-        <w:t>String</w:t>
-      </w:r>
-      <w:proofErr w:type="spellEnd"/>
-      <w:r>
-        <w:rPr>
-          <w:iCs/>
-        </w:rPr>
-        <w:t xml:space="preserve"> extrapolaram o comprimento avaliado inicialmente. Para evitar mais mudanças, foi preparado uma função para determinar o maior comprimento</w:t>
+        <w:t>Foi observado durante testes para salvar todos os dados dos arquivos no banco de dados, que alguns campos de String extrapolaram o comprimento avaliado inicialmente. Para evitar mais mudanças, foi preparado uma função para determinar o maior comprimento</w:t>
       </w:r>
       <w:r>
         <w:rPr>
@@ -3308,14 +1762,12 @@
                 <w:iCs/>
               </w:rPr>
             </w:pPr>
-            <w:proofErr w:type="spellStart"/>
             <w:r>
               <w:rPr>
                 <w:iCs/>
               </w:rPr>
               <w:t>tbl_title</w:t>
             </w:r>
-            <w:proofErr w:type="spellEnd"/>
           </w:p>
         </w:tc>
         <w:tc>
@@ -3331,14 +1783,12 @@
                 <w:iCs/>
               </w:rPr>
             </w:pPr>
-            <w:proofErr w:type="spellStart"/>
             <w:r>
               <w:rPr>
                 <w:iCs/>
               </w:rPr>
               <w:t>title_type</w:t>
             </w:r>
-            <w:proofErr w:type="spellEnd"/>
           </w:p>
         </w:tc>
         <w:tc>
@@ -3409,11 +1859,9 @@
             <w:pPr>
               <w:cnfStyle w:val="000000000000" w:firstRow="0" w:lastRow="0" w:firstColumn="0" w:lastColumn="0" w:oddVBand="0" w:evenVBand="0" w:oddHBand="0" w:evenHBand="0" w:firstRowFirstColumn="0" w:firstRowLastColumn="0" w:lastRowFirstColumn="0" w:lastRowLastColumn="0"/>
             </w:pPr>
-            <w:proofErr w:type="spellStart"/>
             <w:r>
               <w:t>primary_title</w:t>
             </w:r>
-            <w:proofErr w:type="spellEnd"/>
           </w:p>
         </w:tc>
         <w:tc>
@@ -3488,11 +1936,9 @@
             <w:pPr>
               <w:cnfStyle w:val="000000100000" w:firstRow="0" w:lastRow="0" w:firstColumn="0" w:lastColumn="0" w:oddVBand="0" w:evenVBand="0" w:oddHBand="1" w:evenHBand="0" w:firstRowFirstColumn="0" w:firstRowLastColumn="0" w:lastRowFirstColumn="0" w:lastRowLastColumn="0"/>
             </w:pPr>
-            <w:proofErr w:type="spellStart"/>
             <w:r>
               <w:t>original_title</w:t>
             </w:r>
-            <w:proofErr w:type="spellEnd"/>
           </w:p>
         </w:tc>
         <w:tc>
@@ -3552,14 +1998,12 @@
                 <w:iCs/>
               </w:rPr>
             </w:pPr>
-            <w:proofErr w:type="spellStart"/>
             <w:r>
               <w:rPr>
                 <w:iCs/>
               </w:rPr>
               <w:t>tbl_actor</w:t>
             </w:r>
-            <w:proofErr w:type="spellEnd"/>
           </w:p>
         </w:tc>
         <w:tc>
@@ -3575,14 +2019,12 @@
                 <w:iCs/>
               </w:rPr>
             </w:pPr>
-            <w:proofErr w:type="spellStart"/>
             <w:r>
               <w:rPr>
                 <w:iCs/>
               </w:rPr>
               <w:t>Primary_name</w:t>
             </w:r>
-            <w:proofErr w:type="spellEnd"/>
           </w:p>
         </w:tc>
         <w:tc>
@@ -3856,15 +2298,7 @@
         <w:t>registros processado</w:t>
       </w:r>
       <w:r>
-        <w:t xml:space="preserve">s o script realiza a operação de </w:t>
-      </w:r>
-      <w:proofErr w:type="spellStart"/>
-      <w:r>
-        <w:t>commit</w:t>
-      </w:r>
-      <w:proofErr w:type="spellEnd"/>
-      <w:r>
-        <w:t xml:space="preserve"> dos dados para</w:t>
+        <w:t>s o script realiza a operação de commit dos dados para</w:t>
       </w:r>
       <w:r>
         <w:t xml:space="preserve"> o</w:t>
@@ -3885,23 +2319,7 @@
         <w:t>A transferência de toda a massa de dados seria inviável de ser realizada pelo Python pela via convencional. Assim, foi adotado duas estratégias, a depender da tabela/classe, para assim conseguir testar o máximo possível de dados dos arquivos e ainda conseguir a transferência de todo o conjunto.</w:t>
       </w:r>
       <w:r>
-        <w:t xml:space="preserve"> As tabelas </w:t>
-      </w:r>
-      <w:proofErr w:type="spellStart"/>
-      <w:r>
-        <w:t>tbl_title</w:t>
-      </w:r>
-      <w:proofErr w:type="spellEnd"/>
-      <w:r>
-        <w:t xml:space="preserve"> e </w:t>
-      </w:r>
-      <w:proofErr w:type="spellStart"/>
-      <w:r>
-        <w:t>tbl_actor</w:t>
-      </w:r>
-      <w:proofErr w:type="spellEnd"/>
-      <w:r>
-        <w:t xml:space="preserve"> foram preenchidas normalmente, pois não precisavam realizar consultas no processo e a velocidade de transferência tornava viável.</w:t>
+        <w:t xml:space="preserve"> As tabelas tbl_title e tbl_actor foram preenchidas normalmente, pois não precisavam realizar consultas no processo e a velocidade de transferência tornava viável.</w:t>
       </w:r>
       <w:r>
         <w:t xml:space="preserve"> Assim, os dados eram transferidos conforme a leitura e processamento de cada linha</w:t>
@@ -3923,21 +2341,8 @@
         <w:t xml:space="preserve">Ainda que tivessem disso implementadas as funções para preencher </w:t>
       </w:r>
       <w:r>
-        <w:t xml:space="preserve">as tabelas </w:t>
-      </w:r>
-      <w:proofErr w:type="spellStart"/>
-      <w:r>
-        <w:t>tbl_title_actor</w:t>
-      </w:r>
-      <w:proofErr w:type="spellEnd"/>
-      <w:r>
-        <w:t xml:space="preserve"> e </w:t>
-      </w:r>
-      <w:proofErr w:type="spellStart"/>
-      <w:r>
-        <w:t>tbl_rating</w:t>
-      </w:r>
-      <w:proofErr w:type="spellEnd"/>
+        <w:t>as tabelas tbl_title_actor e tbl_rating</w:t>
+      </w:r>
       <w:r>
         <w:t xml:space="preserve"> da mesma forma que as outras</w:t>
       </w:r>
@@ -3969,23 +2374,7 @@
         <w:t>, c</w:t>
       </w:r>
       <w:r>
-        <w:t xml:space="preserve">riou-se as tabelas temporárias </w:t>
-      </w:r>
-      <w:proofErr w:type="spellStart"/>
-      <w:r>
-        <w:t>tbl_title_actor_temp</w:t>
-      </w:r>
-      <w:proofErr w:type="spellEnd"/>
-      <w:r>
-        <w:t xml:space="preserve"> e </w:t>
-      </w:r>
-      <w:proofErr w:type="spellStart"/>
-      <w:r>
-        <w:t>tbl_rating_temp</w:t>
-      </w:r>
-      <w:proofErr w:type="spellEnd"/>
-      <w:r>
-        <w:t xml:space="preserve"> </w:t>
+        <w:t xml:space="preserve">riou-se as tabelas temporárias tbl_title_actor_temp e tbl_rating_temp </w:t>
       </w:r>
       <w:r>
         <w:t>para</w:t>
@@ -4007,42 +2396,12 @@
           <w:lang w:val="en-US"/>
         </w:rPr>
       </w:pPr>
-      <w:proofErr w:type="spellStart"/>
       <w:r>
         <w:rPr>
           <w:lang w:val="en-US"/>
         </w:rPr>
-        <w:t>tbl_title_actor_temp</w:t>
-      </w:r>
-      <w:proofErr w:type="spellEnd"/>
-      <w:r>
-        <w:rPr>
-          <w:lang w:val="en-US"/>
-        </w:rPr>
-        <w:t xml:space="preserve">: </w:t>
-      </w:r>
-      <w:proofErr w:type="spellStart"/>
-      <w:r>
-        <w:rPr>
-          <w:lang w:val="en-US"/>
-        </w:rPr>
-        <w:t>tconst</w:t>
-      </w:r>
-      <w:proofErr w:type="spellEnd"/>
-      <w:r>
-        <w:rPr>
-          <w:lang w:val="en-US"/>
-        </w:rPr>
-        <w:t xml:space="preserve">, </w:t>
-      </w:r>
-      <w:proofErr w:type="spellStart"/>
-      <w:r>
-        <w:rPr>
-          <w:lang w:val="en-US"/>
-        </w:rPr>
-        <w:t>nconst</w:t>
-      </w:r>
-      <w:proofErr w:type="spellEnd"/>
+        <w:t>tbl_title_actor_temp: tconst, nconst</w:t>
+      </w:r>
     </w:p>
     <w:p>
       <w:pPr>
@@ -4057,66 +2416,22 @@
           <w:lang w:val="en-US"/>
         </w:rPr>
       </w:pPr>
-      <w:proofErr w:type="spellStart"/>
       <w:r>
         <w:rPr>
           <w:lang w:val="en-US"/>
         </w:rPr>
-        <w:t>tbl_rating_temp</w:t>
-      </w:r>
-      <w:proofErr w:type="spellEnd"/>
+        <w:t>tbl_rating_temp: tconst, average_rating, num_votes</w:t>
+      </w:r>
+    </w:p>
+    <w:p>
+      <w:pPr>
+        <w:spacing w:line="360" w:lineRule="auto"/>
+        <w:jc w:val="both"/>
+      </w:pPr>
       <w:r>
         <w:rPr>
           <w:lang w:val="en-US"/>
         </w:rPr>
-        <w:t xml:space="preserve">: </w:t>
-      </w:r>
-      <w:proofErr w:type="spellStart"/>
-      <w:r>
-        <w:rPr>
-          <w:lang w:val="en-US"/>
-        </w:rPr>
-        <w:t>tconst</w:t>
-      </w:r>
-      <w:proofErr w:type="spellEnd"/>
-      <w:r>
-        <w:rPr>
-          <w:lang w:val="en-US"/>
-        </w:rPr>
-        <w:t xml:space="preserve">, </w:t>
-      </w:r>
-      <w:proofErr w:type="spellStart"/>
-      <w:r>
-        <w:rPr>
-          <w:lang w:val="en-US"/>
-        </w:rPr>
-        <w:t>average_rating</w:t>
-      </w:r>
-      <w:proofErr w:type="spellEnd"/>
-      <w:r>
-        <w:rPr>
-          <w:lang w:val="en-US"/>
-        </w:rPr>
-        <w:t xml:space="preserve">, </w:t>
-      </w:r>
-      <w:proofErr w:type="spellStart"/>
-      <w:r>
-        <w:rPr>
-          <w:lang w:val="en-US"/>
-        </w:rPr>
-        <w:t>num_votes</w:t>
-      </w:r>
-      <w:proofErr w:type="spellEnd"/>
-    </w:p>
-    <w:p>
-      <w:pPr>
-        <w:spacing w:line="360" w:lineRule="auto"/>
-        <w:jc w:val="both"/>
-      </w:pPr>
-      <w:r>
-        <w:rPr>
-          <w:lang w:val="en-US"/>
-        </w:rPr>
         <w:tab/>
       </w:r>
       <w:r>
@@ -4141,29 +2456,13 @@
         <w:t xml:space="preserve">no SGBD </w:t>
       </w:r>
       <w:r>
-        <w:t xml:space="preserve">outro </w:t>
-      </w:r>
-      <w:proofErr w:type="spellStart"/>
-      <w:r>
-        <w:t>statement</w:t>
-      </w:r>
-      <w:proofErr w:type="spellEnd"/>
-      <w:r>
-        <w:t xml:space="preserve"> SQL para preencher as</w:t>
+        <w:t>outro statement SQL para preencher as</w:t>
       </w:r>
       <w:r>
         <w:t xml:space="preserve"> tabelas definitivas.</w:t>
       </w:r>
       <w:r>
-        <w:t xml:space="preserve"> Os </w:t>
-      </w:r>
-      <w:proofErr w:type="spellStart"/>
-      <w:r>
-        <w:t>statements</w:t>
-      </w:r>
-      <w:proofErr w:type="spellEnd"/>
-      <w:r>
-        <w:t xml:space="preserve"> utilizados são apresentados na </w:t>
+        <w:t xml:space="preserve"> Os statements utilizados são apresentados na </w:t>
       </w:r>
       <w:r>
         <w:rPr>
@@ -4203,11 +2502,9 @@
                 <w:u w:val="single"/>
               </w:rPr>
             </w:pPr>
-            <w:proofErr w:type="spellStart"/>
             <w:r>
               <w:t>tbl_title_actor</w:t>
             </w:r>
-            <w:proofErr w:type="spellEnd"/>
           </w:p>
         </w:tc>
         <w:tc>
@@ -4235,108 +2532,7 @@
                 <w:sz w:val="20"/>
                 <w:lang w:val="en-US"/>
               </w:rPr>
-              <w:t xml:space="preserve">INSERT INTO </w:t>
-            </w:r>
-            <w:proofErr w:type="spellStart"/>
-            <w:r>
-              <w:rPr>
-                <w:rFonts w:ascii="Lucida Console" w:hAnsi="Lucida Console"/>
-                <w:b w:val="0"/>
-                <w:bCs w:val="0"/>
-                <w:sz w:val="20"/>
-                <w:lang w:val="en-US"/>
-              </w:rPr>
-              <w:t>tbl_title_actor</w:t>
-            </w:r>
-            <w:proofErr w:type="spellEnd"/>
-          </w:p>
-          <w:p>
-            <w:pPr>
-              <w:spacing w:line="360" w:lineRule="auto"/>
-              <w:cnfStyle w:val="100000000000" w:firstRow="1" w:lastRow="0" w:firstColumn="0" w:lastColumn="0" w:oddVBand="0" w:evenVBand="0" w:oddHBand="0" w:evenHBand="0" w:firstRowFirstColumn="0" w:firstRowLastColumn="0" w:lastRowFirstColumn="0" w:lastRowLastColumn="0"/>
-              <w:rPr>
-                <w:rFonts w:ascii="Lucida Console" w:hAnsi="Lucida Console"/>
-                <w:b w:val="0"/>
-                <w:bCs w:val="0"/>
-                <w:sz w:val="20"/>
-                <w:lang w:val="en-US"/>
-              </w:rPr>
-            </w:pPr>
-            <w:r>
-              <w:rPr>
-                <w:rFonts w:ascii="Lucida Console" w:hAnsi="Lucida Console"/>
-                <w:b w:val="0"/>
-                <w:bCs w:val="0"/>
-                <w:sz w:val="20"/>
-                <w:lang w:val="en-US"/>
-              </w:rPr>
-              <w:t xml:space="preserve">SELECT </w:t>
-            </w:r>
-            <w:proofErr w:type="spellStart"/>
-            <w:r>
-              <w:rPr>
-                <w:rFonts w:ascii="Lucida Console" w:hAnsi="Lucida Console"/>
-                <w:b w:val="0"/>
-                <w:bCs w:val="0"/>
-                <w:sz w:val="20"/>
-                <w:lang w:val="en-US"/>
-              </w:rPr>
-              <w:t>tbl_title_actor_temp.uid</w:t>
-            </w:r>
-            <w:proofErr w:type="spellEnd"/>
-            <w:r>
-              <w:rPr>
-                <w:rFonts w:ascii="Lucida Console" w:hAnsi="Lucida Console"/>
-                <w:b w:val="0"/>
-                <w:bCs w:val="0"/>
-                <w:sz w:val="20"/>
-                <w:lang w:val="en-US"/>
-              </w:rPr>
-              <w:t xml:space="preserve">, </w:t>
-            </w:r>
-            <w:proofErr w:type="spellStart"/>
-            <w:r>
-              <w:rPr>
-                <w:rFonts w:ascii="Lucida Console" w:hAnsi="Lucida Console"/>
-                <w:b w:val="0"/>
-                <w:bCs w:val="0"/>
-                <w:sz w:val="20"/>
-                <w:lang w:val="en-US"/>
-              </w:rPr>
-              <w:t>tbl_title.title_id</w:t>
-            </w:r>
-            <w:proofErr w:type="spellEnd"/>
-            <w:r>
-              <w:rPr>
-                <w:rFonts w:ascii="Lucida Console" w:hAnsi="Lucida Console"/>
-                <w:b w:val="0"/>
-                <w:bCs w:val="0"/>
-                <w:sz w:val="20"/>
-                <w:lang w:val="en-US"/>
-              </w:rPr>
-              <w:t xml:space="preserve">, </w:t>
-            </w:r>
-            <w:proofErr w:type="spellStart"/>
-            <w:r>
-              <w:rPr>
-                <w:rFonts w:ascii="Lucida Console" w:hAnsi="Lucida Console"/>
-                <w:b w:val="0"/>
-                <w:bCs w:val="0"/>
-                <w:sz w:val="20"/>
-                <w:lang w:val="en-US"/>
-              </w:rPr>
-              <w:t>tbl_actor.actor_id</w:t>
-            </w:r>
-            <w:proofErr w:type="spellEnd"/>
-            <w:r>
-              <w:rPr>
-                <w:rFonts w:ascii="Lucida Console" w:hAnsi="Lucida Console"/>
-                <w:b w:val="0"/>
-                <w:bCs w:val="0"/>
-                <w:sz w:val="20"/>
-                <w:lang w:val="en-US"/>
-              </w:rPr>
-              <w:t xml:space="preserve"> </w:t>
+              <w:t>INSERT INTO tbl_title_actor</w:t>
             </w:r>
           </w:p>
           <w:p>
@@ -4359,29 +2555,7 @@
                 <w:sz w:val="20"/>
                 <w:lang w:val="en-US"/>
               </w:rPr>
-              <w:t xml:space="preserve">FROM  </w:t>
-            </w:r>
-            <w:proofErr w:type="spellStart"/>
-            <w:r>
-              <w:rPr>
-                <w:rFonts w:ascii="Lucida Console" w:hAnsi="Lucida Console"/>
-                <w:b w:val="0"/>
-                <w:bCs w:val="0"/>
-                <w:sz w:val="20"/>
-                <w:lang w:val="en-US"/>
-              </w:rPr>
-              <w:t>tbl_title_actor_temp</w:t>
-            </w:r>
-            <w:proofErr w:type="spellEnd"/>
-            <w:r>
-              <w:rPr>
-                <w:rFonts w:ascii="Lucida Console" w:hAnsi="Lucida Console"/>
-                <w:b w:val="0"/>
-                <w:bCs w:val="0"/>
-                <w:sz w:val="20"/>
-                <w:lang w:val="en-US"/>
-              </w:rPr>
-              <w:t xml:space="preserve"> </w:t>
+              <w:t xml:space="preserve">SELECT tbl_title_actor_temp.uid, tbl_title.title_id, tbl_actor.actor_id </w:t>
             </w:r>
           </w:p>
           <w:p>
@@ -4404,10 +2578,13 @@
                 <w:sz w:val="20"/>
                 <w:lang w:val="en-US"/>
               </w:rPr>
-              <w:t xml:space="preserve">INNER JOIN </w:t>
+              <w:t xml:space="preserve">FROM  tbl_title_actor_temp </w:t>
             </w:r>
-            <w:proofErr w:type="spellStart"/>
-            <w:r>
+          </w:p>
+          <w:p>
+            <w:pPr>
+              <w:spacing w:line="360" w:lineRule="auto"/>
+              <w:cnfStyle w:val="100000000000" w:firstRow="1" w:lastRow="0" w:firstColumn="0" w:lastColumn="0" w:oddVBand="0" w:evenVBand="0" w:oddHBand="0" w:evenHBand="0" w:firstRowFirstColumn="0" w:firstRowLastColumn="0" w:lastRowFirstColumn="0" w:lastRowLastColumn="0"/>
               <w:rPr>
                 <w:rFonts w:ascii="Lucida Console" w:hAnsi="Lucida Console"/>
                 <w:b w:val="0"/>
@@ -4415,9 +2592,7 @@
                 <w:sz w:val="20"/>
                 <w:lang w:val="en-US"/>
               </w:rPr>
-              <w:t>tbl_title</w:t>
-            </w:r>
-            <w:proofErr w:type="spellEnd"/>
+            </w:pPr>
             <w:r>
               <w:rPr>
                 <w:rFonts w:ascii="Lucida Console" w:hAnsi="Lucida Console"/>
@@ -4426,10 +2601,13 @@
                 <w:sz w:val="20"/>
                 <w:lang w:val="en-US"/>
               </w:rPr>
-              <w:t xml:space="preserve"> ON </w:t>
+              <w:t>INNER JOIN tbl_title ON tbl_title_actor_temp.tconst=tbl_title.tconst</w:t>
             </w:r>
-            <w:proofErr w:type="spellStart"/>
-            <w:r>
+          </w:p>
+          <w:p>
+            <w:pPr>
+              <w:spacing w:line="360" w:lineRule="auto"/>
+              <w:cnfStyle w:val="100000000000" w:firstRow="1" w:lastRow="0" w:firstColumn="0" w:lastColumn="0" w:oddVBand="0" w:evenVBand="0" w:oddHBand="0" w:evenHBand="0" w:firstRowFirstColumn="0" w:firstRowLastColumn="0" w:lastRowFirstColumn="0" w:lastRowLastColumn="0"/>
               <w:rPr>
                 <w:rFonts w:ascii="Lucida Console" w:hAnsi="Lucida Console"/>
                 <w:b w:val="0"/>
@@ -4437,9 +2615,7 @@
                 <w:sz w:val="20"/>
                 <w:lang w:val="en-US"/>
               </w:rPr>
-              <w:t>tbl_title_actor_temp.tconst</w:t>
-            </w:r>
-            <w:proofErr w:type="spellEnd"/>
+            </w:pPr>
             <w:r>
               <w:rPr>
                 <w:rFonts w:ascii="Lucida Console" w:hAnsi="Lucida Console"/>
@@ -4448,9 +2624,17 @@
                 <w:sz w:val="20"/>
                 <w:lang w:val="en-US"/>
               </w:rPr>
-              <w:t>=</w:t>
+              <w:t>INNER JOIN tbl_actor ON tbl_actor.nconst=tbl_title_actor_temp.nconst</w:t>
             </w:r>
-            <w:proofErr w:type="spellStart"/>
+          </w:p>
+          <w:p>
+            <w:pPr>
+              <w:spacing w:line="360" w:lineRule="auto"/>
+              <w:cnfStyle w:val="100000000000" w:firstRow="1" w:lastRow="0" w:firstColumn="0" w:lastColumn="0" w:oddVBand="0" w:evenVBand="0" w:oddHBand="0" w:evenHBand="0" w:firstRowFirstColumn="0" w:firstRowLastColumn="0" w:lastRowFirstColumn="0" w:lastRowLastColumn="0"/>
+              <w:rPr>
+                <w:lang w:val="en-US"/>
+              </w:rPr>
+            </w:pPr>
             <w:r>
               <w:rPr>
                 <w:rFonts w:ascii="Lucida Console" w:hAnsi="Lucida Console"/>
@@ -4459,150 +2643,7 @@
                 <w:sz w:val="20"/>
                 <w:lang w:val="en-US"/>
               </w:rPr>
-              <w:t>tbl_title.tconst</w:t>
-            </w:r>
-            <w:proofErr w:type="spellEnd"/>
-          </w:p>
-          <w:p>
-            <w:pPr>
-              <w:spacing w:line="360" w:lineRule="auto"/>
-              <w:cnfStyle w:val="100000000000" w:firstRow="1" w:lastRow="0" w:firstColumn="0" w:lastColumn="0" w:oddVBand="0" w:evenVBand="0" w:oddHBand="0" w:evenHBand="0" w:firstRowFirstColumn="0" w:firstRowLastColumn="0" w:lastRowFirstColumn="0" w:lastRowLastColumn="0"/>
-              <w:rPr>
-                <w:rFonts w:ascii="Lucida Console" w:hAnsi="Lucida Console"/>
-                <w:b w:val="0"/>
-                <w:bCs w:val="0"/>
-                <w:sz w:val="20"/>
-                <w:lang w:val="en-US"/>
-              </w:rPr>
-            </w:pPr>
-            <w:r>
-              <w:rPr>
-                <w:rFonts w:ascii="Lucida Console" w:hAnsi="Lucida Console"/>
-                <w:b w:val="0"/>
-                <w:bCs w:val="0"/>
-                <w:sz w:val="20"/>
-                <w:lang w:val="en-US"/>
-              </w:rPr>
-              <w:t xml:space="preserve">INNER JOIN </w:t>
-            </w:r>
-            <w:proofErr w:type="spellStart"/>
-            <w:r>
-              <w:rPr>
-                <w:rFonts w:ascii="Lucida Console" w:hAnsi="Lucida Console"/>
-                <w:b w:val="0"/>
-                <w:bCs w:val="0"/>
-                <w:sz w:val="20"/>
-                <w:lang w:val="en-US"/>
-              </w:rPr>
-              <w:t>tbl_actor</w:t>
-            </w:r>
-            <w:proofErr w:type="spellEnd"/>
-            <w:r>
-              <w:rPr>
-                <w:rFonts w:ascii="Lucida Console" w:hAnsi="Lucida Console"/>
-                <w:b w:val="0"/>
-                <w:bCs w:val="0"/>
-                <w:sz w:val="20"/>
-                <w:lang w:val="en-US"/>
-              </w:rPr>
-              <w:t xml:space="preserve"> ON </w:t>
-            </w:r>
-            <w:proofErr w:type="spellStart"/>
-            <w:r>
-              <w:rPr>
-                <w:rFonts w:ascii="Lucida Console" w:hAnsi="Lucida Console"/>
-                <w:b w:val="0"/>
-                <w:bCs w:val="0"/>
-                <w:sz w:val="20"/>
-                <w:lang w:val="en-US"/>
-              </w:rPr>
-              <w:t>tbl_actor.nconst</w:t>
-            </w:r>
-            <w:proofErr w:type="spellEnd"/>
-            <w:r>
-              <w:rPr>
-                <w:rFonts w:ascii="Lucida Console" w:hAnsi="Lucida Console"/>
-                <w:b w:val="0"/>
-                <w:bCs w:val="0"/>
-                <w:sz w:val="20"/>
-                <w:lang w:val="en-US"/>
-              </w:rPr>
-              <w:t>=</w:t>
-            </w:r>
-            <w:proofErr w:type="spellStart"/>
-            <w:r>
-              <w:rPr>
-                <w:rFonts w:ascii="Lucida Console" w:hAnsi="Lucida Console"/>
-                <w:b w:val="0"/>
-                <w:bCs w:val="0"/>
-                <w:sz w:val="20"/>
-                <w:lang w:val="en-US"/>
-              </w:rPr>
-              <w:t>tbl_title_actor_temp.nconst</w:t>
-            </w:r>
-            <w:proofErr w:type="spellEnd"/>
-          </w:p>
-          <w:p>
-            <w:pPr>
-              <w:spacing w:line="360" w:lineRule="auto"/>
-              <w:cnfStyle w:val="100000000000" w:firstRow="1" w:lastRow="0" w:firstColumn="0" w:lastColumn="0" w:oddVBand="0" w:evenVBand="0" w:oddHBand="0" w:evenHBand="0" w:firstRowFirstColumn="0" w:firstRowLastColumn="0" w:lastRowFirstColumn="0" w:lastRowLastColumn="0"/>
-              <w:rPr>
-                <w:lang w:val="en-US"/>
-              </w:rPr>
-            </w:pPr>
-            <w:r>
-              <w:rPr>
-                <w:rFonts w:ascii="Lucida Console" w:hAnsi="Lucida Console"/>
-                <w:b w:val="0"/>
-                <w:bCs w:val="0"/>
-                <w:sz w:val="20"/>
-                <w:lang w:val="en-US"/>
-              </w:rPr>
-              <w:t xml:space="preserve">WHERE </w:t>
-            </w:r>
-            <w:proofErr w:type="spellStart"/>
-            <w:r>
-              <w:rPr>
-                <w:rFonts w:ascii="Lucida Console" w:hAnsi="Lucida Console"/>
-                <w:b w:val="0"/>
-                <w:bCs w:val="0"/>
-                <w:sz w:val="20"/>
-                <w:lang w:val="en-US"/>
-              </w:rPr>
-              <w:t>tbl_title.title_id</w:t>
-            </w:r>
-            <w:proofErr w:type="spellEnd"/>
-            <w:r>
-              <w:rPr>
-                <w:rFonts w:ascii="Lucida Console" w:hAnsi="Lucida Console"/>
-                <w:b w:val="0"/>
-                <w:bCs w:val="0"/>
-                <w:sz w:val="20"/>
-                <w:lang w:val="en-US"/>
-              </w:rPr>
-              <w:t xml:space="preserve"> IS NOT NULL AND </w:t>
-            </w:r>
-            <w:proofErr w:type="spellStart"/>
-            <w:r>
-              <w:rPr>
-                <w:rFonts w:ascii="Lucida Console" w:hAnsi="Lucida Console"/>
-                <w:b w:val="0"/>
-                <w:bCs w:val="0"/>
-                <w:sz w:val="20"/>
-                <w:lang w:val="en-US"/>
-              </w:rPr>
-              <w:t>tbl_actor.actor_id</w:t>
-            </w:r>
-            <w:proofErr w:type="spellEnd"/>
-            <w:r>
-              <w:rPr>
-                <w:rFonts w:ascii="Lucida Console" w:hAnsi="Lucida Console"/>
-                <w:b w:val="0"/>
-                <w:bCs w:val="0"/>
-                <w:sz w:val="20"/>
-                <w:lang w:val="en-US"/>
-              </w:rPr>
-              <w:t xml:space="preserve"> IS NOT NULL</w:t>
+              <w:t>WHERE tbl_title.title_id IS NOT NULL AND tbl_actor.actor_id IS NOT NULL</w:t>
             </w:r>
           </w:p>
         </w:tc>
@@ -4622,12 +2663,10 @@
               <w:spacing w:line="360" w:lineRule="auto"/>
               <w:jc w:val="both"/>
             </w:pPr>
-            <w:proofErr w:type="spellStart"/>
             <w:r>
               <w:lastRenderedPageBreak/>
               <w:t>tbl_rating</w:t>
             </w:r>
-            <w:proofErr w:type="spellEnd"/>
           </w:p>
         </w:tc>
         <w:tc>
@@ -4651,119 +2690,7 @@
                 <w:sz w:val="20"/>
                 <w:lang w:val="en-US"/>
               </w:rPr>
-              <w:t xml:space="preserve">INSERT INTO </w:t>
-            </w:r>
-            <w:proofErr w:type="spellStart"/>
-            <w:r>
-              <w:rPr>
-                <w:rFonts w:ascii="Lucida Console" w:hAnsi="Lucida Console"/>
-                <w:sz w:val="20"/>
-                <w:lang w:val="en-US"/>
-              </w:rPr>
-              <w:t>tbl_rating</w:t>
-            </w:r>
-            <w:proofErr w:type="spellEnd"/>
-          </w:p>
-          <w:p>
-            <w:pPr>
-              <w:spacing w:line="360" w:lineRule="auto"/>
-              <w:cnfStyle w:val="000000100000" w:firstRow="0" w:lastRow="0" w:firstColumn="0" w:lastColumn="0" w:oddVBand="0" w:evenVBand="0" w:oddHBand="1" w:evenHBand="0" w:firstRowFirstColumn="0" w:firstRowLastColumn="0" w:lastRowFirstColumn="0" w:lastRowLastColumn="0"/>
-              <w:rPr>
-                <w:rFonts w:ascii="Lucida Console" w:hAnsi="Lucida Console"/>
-                <w:sz w:val="20"/>
-                <w:lang w:val="en-US"/>
-              </w:rPr>
-            </w:pPr>
-            <w:r>
-              <w:rPr>
-                <w:rFonts w:ascii="Lucida Console" w:hAnsi="Lucida Console"/>
-                <w:sz w:val="20"/>
-                <w:lang w:val="en-US"/>
-              </w:rPr>
-              <w:t xml:space="preserve">SELECT </w:t>
-            </w:r>
-            <w:proofErr w:type="spellStart"/>
-            <w:r>
-              <w:rPr>
-                <w:rFonts w:ascii="Lucida Console" w:hAnsi="Lucida Console"/>
-                <w:sz w:val="20"/>
-                <w:lang w:val="en-US"/>
-              </w:rPr>
-              <w:t>title_id</w:t>
-            </w:r>
-            <w:proofErr w:type="spellEnd"/>
-            <w:r>
-              <w:rPr>
-                <w:rFonts w:ascii="Lucida Console" w:hAnsi="Lucida Console"/>
-                <w:sz w:val="20"/>
-                <w:lang w:val="en-US"/>
-              </w:rPr>
-              <w:t xml:space="preserve">, </w:t>
-            </w:r>
-            <w:proofErr w:type="spellStart"/>
-            <w:r>
-              <w:rPr>
-                <w:rFonts w:ascii="Lucida Console" w:hAnsi="Lucida Console"/>
-                <w:sz w:val="20"/>
-                <w:lang w:val="en-US"/>
-              </w:rPr>
-              <w:t>average_rating</w:t>
-            </w:r>
-            <w:proofErr w:type="spellEnd"/>
-            <w:r>
-              <w:rPr>
-                <w:rFonts w:ascii="Lucida Console" w:hAnsi="Lucida Console"/>
-                <w:sz w:val="20"/>
-                <w:lang w:val="en-US"/>
-              </w:rPr>
-              <w:t xml:space="preserve">, </w:t>
-            </w:r>
-            <w:proofErr w:type="spellStart"/>
-            <w:r>
-              <w:rPr>
-                <w:rFonts w:ascii="Lucida Console" w:hAnsi="Lucida Console"/>
-                <w:sz w:val="20"/>
-                <w:lang w:val="en-US"/>
-              </w:rPr>
-              <w:t>num_votes</w:t>
-            </w:r>
-            <w:proofErr w:type="spellEnd"/>
-          </w:p>
-          <w:p>
-            <w:pPr>
-              <w:spacing w:line="360" w:lineRule="auto"/>
-              <w:cnfStyle w:val="000000100000" w:firstRow="0" w:lastRow="0" w:firstColumn="0" w:lastColumn="0" w:oddVBand="0" w:evenVBand="0" w:oddHBand="1" w:evenHBand="0" w:firstRowFirstColumn="0" w:firstRowLastColumn="0" w:lastRowFirstColumn="0" w:lastRowLastColumn="0"/>
-              <w:rPr>
-                <w:rFonts w:ascii="Lucida Console" w:hAnsi="Lucida Console"/>
-                <w:sz w:val="20"/>
-                <w:lang w:val="en-US"/>
-              </w:rPr>
-            </w:pPr>
-            <w:r>
-              <w:rPr>
-                <w:rFonts w:ascii="Lucida Console" w:hAnsi="Lucida Console"/>
-                <w:sz w:val="20"/>
-                <w:lang w:val="en-US"/>
-              </w:rPr>
-              <w:t xml:space="preserve">FROM </w:t>
-            </w:r>
-            <w:proofErr w:type="spellStart"/>
-            <w:r>
-              <w:rPr>
-                <w:rFonts w:ascii="Lucida Console" w:hAnsi="Lucida Console"/>
-                <w:sz w:val="20"/>
-                <w:lang w:val="en-US"/>
-              </w:rPr>
-              <w:t>tbl_title</w:t>
-            </w:r>
-            <w:proofErr w:type="spellEnd"/>
-            <w:r>
-              <w:rPr>
-                <w:rFonts w:ascii="Lucida Console" w:hAnsi="Lucida Console"/>
-                <w:sz w:val="20"/>
-                <w:lang w:val="en-US"/>
-              </w:rPr>
-              <w:t xml:space="preserve"> </w:t>
+              <w:t>INSERT INTO tbl_rating</w:t>
             </w:r>
           </w:p>
           <w:p>
@@ -4771,88 +2698,54 @@
               <w:spacing w:line="360" w:lineRule="auto"/>
               <w:cnfStyle w:val="000000100000" w:firstRow="0" w:lastRow="0" w:firstColumn="0" w:lastColumn="0" w:oddVBand="0" w:evenVBand="0" w:oddHBand="1" w:evenHBand="0" w:firstRowFirstColumn="0" w:firstRowLastColumn="0" w:lastRowFirstColumn="0" w:lastRowLastColumn="0"/>
               <w:rPr>
-                <w:lang w:val="en-US"/>
-              </w:rPr>
-            </w:pPr>
-            <w:r>
-              <w:rPr>
                 <w:rFonts w:ascii="Lucida Console" w:hAnsi="Lucida Console"/>
                 <w:sz w:val="20"/>
                 <w:lang w:val="en-US"/>
               </w:rPr>
-              <w:t xml:space="preserve">INNER JOIN </w:t>
-            </w:r>
-            <w:proofErr w:type="spellStart"/>
+            </w:pPr>
             <w:r>
               <w:rPr>
                 <w:rFonts w:ascii="Lucida Console" w:hAnsi="Lucida Console"/>
                 <w:sz w:val="20"/>
                 <w:lang w:val="en-US"/>
               </w:rPr>
-              <w:t>tbl_rating_temp</w:t>
+              <w:t>SELECT title_id, average_rating, num_votes</w:t>
             </w:r>
-            <w:proofErr w:type="spellEnd"/>
-            <w:r>
+          </w:p>
+          <w:p>
+            <w:pPr>
+              <w:spacing w:line="360" w:lineRule="auto"/>
+              <w:cnfStyle w:val="000000100000" w:firstRow="0" w:lastRow="0" w:firstColumn="0" w:lastColumn="0" w:oddVBand="0" w:evenVBand="0" w:oddHBand="1" w:evenHBand="0" w:firstRowFirstColumn="0" w:firstRowLastColumn="0" w:lastRowFirstColumn="0" w:lastRowLastColumn="0"/>
               <w:rPr>
                 <w:rFonts w:ascii="Lucida Console" w:hAnsi="Lucida Console"/>
                 <w:sz w:val="20"/>
                 <w:lang w:val="en-US"/>
               </w:rPr>
-              <w:t xml:space="preserve"> ON   </w:t>
-            </w:r>
-            <w:proofErr w:type="spellStart"/>
+            </w:pPr>
             <w:r>
               <w:rPr>
                 <w:rFonts w:ascii="Lucida Console" w:hAnsi="Lucida Console"/>
                 <w:sz w:val="20"/>
                 <w:lang w:val="en-US"/>
               </w:rPr>
-              <w:t>tbl_title.tconst</w:t>
+              <w:t xml:space="preserve">FROM tbl_title </w:t>
             </w:r>
-            <w:proofErr w:type="spellEnd"/>
+          </w:p>
+          <w:p>
+            <w:pPr>
+              <w:spacing w:line="360" w:lineRule="auto"/>
+              <w:cnfStyle w:val="000000100000" w:firstRow="0" w:lastRow="0" w:firstColumn="0" w:lastColumn="0" w:oddVBand="0" w:evenVBand="0" w:oddHBand="1" w:evenHBand="0" w:firstRowFirstColumn="0" w:firstRowLastColumn="0" w:lastRowFirstColumn="0" w:lastRowLastColumn="0"/>
+              <w:rPr>
+                <w:lang w:val="en-US"/>
+              </w:rPr>
+            </w:pPr>
             <w:r>
               <w:rPr>
                 <w:rFonts w:ascii="Lucida Console" w:hAnsi="Lucida Console"/>
                 <w:sz w:val="20"/>
                 <w:lang w:val="en-US"/>
               </w:rPr>
-              <w:t>=</w:t>
-            </w:r>
-            <w:proofErr w:type="spellStart"/>
-            <w:r>
-              <w:rPr>
-                <w:rFonts w:ascii="Lucida Console" w:hAnsi="Lucida Console"/>
-                <w:sz w:val="20"/>
-                <w:lang w:val="en-US"/>
-              </w:rPr>
-              <w:t>tbl_rating_temp.tconst</w:t>
-            </w:r>
-            <w:proofErr w:type="spellEnd"/>
-            <w:r>
-              <w:rPr>
-                <w:rFonts w:ascii="Lucida Console" w:hAnsi="Lucida Console"/>
-                <w:sz w:val="20"/>
-                <w:lang w:val="en-US"/>
-              </w:rPr>
-              <w:t xml:space="preserve"> WHERE </w:t>
-            </w:r>
-            <w:proofErr w:type="spellStart"/>
-            <w:r>
-              <w:rPr>
-                <w:rFonts w:ascii="Lucida Console" w:hAnsi="Lucida Console"/>
-                <w:sz w:val="20"/>
-                <w:lang w:val="en-US"/>
-              </w:rPr>
-              <w:t>tbl_title.tconst</w:t>
-            </w:r>
-            <w:proofErr w:type="spellEnd"/>
-            <w:r>
-              <w:rPr>
-                <w:rFonts w:ascii="Lucida Console" w:hAnsi="Lucida Console"/>
-                <w:sz w:val="20"/>
-                <w:lang w:val="en-US"/>
-              </w:rPr>
-              <w:t xml:space="preserve"> &lt;&gt; ''</w:t>
+              <w:t>INNER JOIN tbl_rating_temp ON   tbl_title.tconst=tbl_rating_temp.tconst WHERE tbl_title.tconst &lt;&gt; ''</w:t>
             </w:r>
           </w:p>
         </w:tc>
@@ -4945,15 +2838,7 @@
         <w:jc w:val="both"/>
       </w:pPr>
       <w:r>
-        <w:t xml:space="preserve">Adaptar a </w:t>
-      </w:r>
-      <w:proofErr w:type="spellStart"/>
-      <w:r>
-        <w:t>Rest</w:t>
-      </w:r>
-      <w:proofErr w:type="spellEnd"/>
-      <w:r>
-        <w:t xml:space="preserve"> API para fornecer os dados de acordo com o demandado</w:t>
+        <w:t>Adaptar a Rest API para fornecer os dados de acordo com o demandado</w:t>
       </w:r>
     </w:p>
     <w:p>
@@ -5054,41 +2939,88 @@
         <w:rPr>
           <w:rStyle w:val="crayon-v"/>
         </w:rPr>
+        <w:t xml:space="preserve">-node js </w:t>
+      </w:r>
+      <w:r>
+        <w:rPr>
+          <w:rStyle w:val="crayon-v"/>
+        </w:rPr>
+        <w:t>v12.14.1</w:t>
+      </w:r>
+    </w:p>
+    <w:p>
+      <w:pPr>
+        <w:spacing w:line="360" w:lineRule="auto"/>
+        <w:jc w:val="both"/>
+        <w:rPr>
+          <w:rStyle w:val="crayon-v"/>
+          <w:lang w:val="en-US"/>
+        </w:rPr>
+      </w:pPr>
+      <w:r>
+        <w:rPr>
+          <w:rStyle w:val="crayon-v"/>
+          <w:lang w:val="en-US"/>
+        </w:rPr>
+        <w:t>-yarn 1.21.1</w:t>
+      </w:r>
+    </w:p>
+    <w:p>
+      <w:pPr>
+        <w:spacing w:line="360" w:lineRule="auto"/>
+        <w:jc w:val="both"/>
+        <w:rPr>
+          <w:rStyle w:val="crayon-v"/>
+          <w:lang w:val="en-US"/>
+        </w:rPr>
+      </w:pPr>
+      <w:r>
+        <w:rPr>
+          <w:rStyle w:val="crayon-v"/>
+          <w:lang w:val="en-US"/>
+        </w:rPr>
+        <w:t>-yarn install</w:t>
+      </w:r>
+    </w:p>
+    <w:p>
+      <w:pPr>
+        <w:spacing w:line="360" w:lineRule="auto"/>
+        <w:jc w:val="both"/>
+        <w:rPr>
+          <w:rStyle w:val="crayon-v"/>
+          <w:lang w:val="en-US"/>
+        </w:rPr>
+      </w:pPr>
+      <w:r>
+        <w:rPr>
+          <w:rStyle w:val="crayon-v"/>
+          <w:lang w:val="en-US"/>
+        </w:rPr>
+        <w:t>-npm install --save core-js-pure@3.6.4</w:t>
+      </w:r>
+    </w:p>
+    <w:p>
+      <w:pPr>
+        <w:spacing w:line="360" w:lineRule="auto"/>
+        <w:jc w:val="both"/>
+        <w:rPr>
+          <w:rStyle w:val="crayon-v"/>
+          <w:lang w:val="en-US"/>
+        </w:rPr>
+      </w:pPr>
+      <w:r>
+        <w:rPr>
+          <w:rStyle w:val="crayon-v"/>
+          <w:lang w:val="en-US"/>
+        </w:rPr>
         <w:t>-</w:t>
       </w:r>
-      <w:proofErr w:type="gramStart"/>
-      <w:r>
-        <w:rPr>
-          <w:rStyle w:val="crayon-v"/>
-        </w:rPr>
-        <w:t>node</w:t>
-      </w:r>
-      <w:proofErr w:type="gramEnd"/>
-      <w:r>
-        <w:rPr>
-          <w:rStyle w:val="crayon-v"/>
-        </w:rPr>
-        <w:t xml:space="preserve"> </w:t>
-      </w:r>
-      <w:proofErr w:type="spellStart"/>
-      <w:r>
-        <w:rPr>
-          <w:rStyle w:val="crayon-v"/>
-        </w:rPr>
-        <w:t>js</w:t>
-      </w:r>
-      <w:proofErr w:type="spellEnd"/>
-      <w:r>
-        <w:rPr>
-          <w:rStyle w:val="crayon-v"/>
-        </w:rPr>
-        <w:t xml:space="preserve"> </w:t>
-      </w:r>
-      <w:r>
-        <w:rPr>
-          <w:rStyle w:val="crayon-v"/>
-        </w:rPr>
-        <w:t>v12.14.1</w:t>
+      <w:r>
+        <w:rPr>
+          <w:rStyle w:val="CdigoHTML"/>
+          <w:rFonts w:eastAsiaTheme="minorHAnsi"/>
+        </w:rPr>
+        <w:t>npm shrinkwrap</w:t>
       </w:r>
     </w:p>
     <w:p>
@@ -5100,159 +3032,8 @@
           <w:lang w:val="en-US"/>
         </w:rPr>
       </w:pPr>
-      <w:r>
-        <w:rPr>
-          <w:rStyle w:val="crayon-v"/>
-          <w:lang w:val="en-US"/>
-        </w:rPr>
-        <w:t>-yarn 1.21.1</w:t>
-      </w:r>
-    </w:p>
-    <w:p>
-      <w:pPr>
-        <w:spacing w:line="360" w:lineRule="auto"/>
-        <w:jc w:val="both"/>
-        <w:rPr>
-          <w:rStyle w:val="crayon-v"/>
-          <w:lang w:val="en-US"/>
-        </w:rPr>
-      </w:pPr>
-      <w:r>
-        <w:rPr>
-          <w:rStyle w:val="crayon-v"/>
-          <w:lang w:val="en-US"/>
-        </w:rPr>
-        <w:t>-yarn install</w:t>
-      </w:r>
-    </w:p>
-    <w:p>
-      <w:pPr>
-        <w:spacing w:line="360" w:lineRule="auto"/>
-        <w:jc w:val="both"/>
-        <w:rPr>
-          <w:rStyle w:val="crayon-v"/>
-          <w:lang w:val="en-US"/>
-        </w:rPr>
-      </w:pPr>
-      <w:r>
-        <w:rPr>
-          <w:rStyle w:val="crayon-v"/>
-          <w:lang w:val="en-US"/>
-        </w:rPr>
-        <w:t>-</w:t>
-      </w:r>
       <w:bookmarkStart w:id="0" w:name="_GoBack"/>
       <w:bookmarkEnd w:id="0"/>
-      <w:proofErr w:type="spellStart"/>
-      <w:proofErr w:type="gramStart"/>
-      <w:r>
-        <w:rPr>
-          <w:rStyle w:val="crayon-v"/>
-          <w:lang w:val="en-US"/>
-        </w:rPr>
-        <w:t>npm</w:t>
-      </w:r>
-      <w:proofErr w:type="spellEnd"/>
-      <w:proofErr w:type="gramEnd"/>
-      <w:r>
-        <w:rPr>
-          <w:rStyle w:val="crayon-v"/>
-          <w:lang w:val="en-US"/>
-        </w:rPr>
-        <w:t xml:space="preserve"> install --save core-js-pure@3.6.4</w:t>
-      </w:r>
-    </w:p>
-    <w:p>
-      <w:pPr>
-        <w:spacing w:line="360" w:lineRule="auto"/>
-        <w:jc w:val="both"/>
-        <w:rPr>
-          <w:rStyle w:val="crayon-v"/>
-          <w:lang w:val="en-US"/>
-        </w:rPr>
-      </w:pPr>
-      <w:r>
-        <w:rPr>
-          <w:rStyle w:val="crayon-v"/>
-          <w:lang w:val="en-US"/>
-        </w:rPr>
-        <w:t>-</w:t>
-      </w:r>
-      <w:proofErr w:type="spellStart"/>
-      <w:r>
-        <w:rPr>
-          <w:rStyle w:val="crayon-v"/>
-          <w:lang w:val="en-US"/>
-        </w:rPr>
-        <w:t>npm</w:t>
-      </w:r>
-      <w:proofErr w:type="spellEnd"/>
-      <w:r>
-        <w:rPr>
-          <w:rStyle w:val="crayon-v"/>
-          <w:lang w:val="en-US"/>
-        </w:rPr>
-        <w:t xml:space="preserve"> install </w:t>
-      </w:r>
-      <w:proofErr w:type="spellStart"/>
-      <w:r>
-        <w:rPr>
-          <w:rStyle w:val="crayon-v"/>
-          <w:lang w:val="en-US"/>
-        </w:rPr>
-        <w:t>axios</w:t>
-      </w:r>
-      <w:proofErr w:type="spellEnd"/>
-    </w:p>
-    <w:p>
-      <w:pPr>
-        <w:spacing w:line="360" w:lineRule="auto"/>
-        <w:jc w:val="both"/>
-        <w:rPr>
-          <w:rStyle w:val="crayon-v"/>
-          <w:lang w:val="en-US"/>
-        </w:rPr>
-      </w:pPr>
-      <w:r>
-        <w:rPr>
-          <w:rStyle w:val="crayon-v"/>
-          <w:lang w:val="en-US"/>
-        </w:rPr>
-        <w:t>-</w:t>
-      </w:r>
-      <w:proofErr w:type="spellStart"/>
-      <w:r>
-        <w:rPr>
-          <w:rStyle w:val="crayon-v"/>
-          <w:lang w:val="en-US"/>
-        </w:rPr>
-        <w:t>npm</w:t>
-      </w:r>
-      <w:proofErr w:type="spellEnd"/>
-      <w:r>
-        <w:rPr>
-          <w:rStyle w:val="crayon-v"/>
-          <w:lang w:val="en-US"/>
-        </w:rPr>
-        <w:t xml:space="preserve"> install </w:t>
-      </w:r>
-      <w:r>
-        <w:rPr>
-          <w:rStyle w:val="crayon-v"/>
-          <w:lang w:val="en-US"/>
-        </w:rPr>
-        <w:t>axios@0.19.1</w:t>
-      </w:r>
-    </w:p>
-    <w:p>
-      <w:pPr>
-        <w:spacing w:line="360" w:lineRule="auto"/>
-        <w:jc w:val="both"/>
-        <w:rPr>
-          <w:rStyle w:val="crayon-v"/>
-          <w:lang w:val="en-US"/>
-        </w:rPr>
-      </w:pPr>
     </w:p>
     <w:p>
       <w:pPr>
@@ -5287,16 +3068,16 @@
         <w:jc w:val="both"/>
       </w:pPr>
       <w:r>
+        <w:t>https://docs.djangoproject.com/en/</w:t>
+      </w:r>
+    </w:p>
+    <w:p>
+      <w:pPr>
+        <w:spacing w:line="360" w:lineRule="auto"/>
+        <w:jc w:val="both"/>
+      </w:pPr>
+      <w:r>
         <w:lastRenderedPageBreak/>
-        <w:t>https://docs.djangoproject.com/en/</w:t>
-      </w:r>
-    </w:p>
-    <w:p>
-      <w:pPr>
-        <w:spacing w:line="360" w:lineRule="auto"/>
-        <w:jc w:val="both"/>
-      </w:pPr>
-      <w:r>
         <w:t>https://docs.python.org/</w:t>
       </w:r>
     </w:p>
@@ -6654,6 +4435,19 @@
       </w:tcPr>
     </w:tblStylePr>
   </w:style>
+  <w:style w:type="character" w:styleId="CdigoHTML">
+    <w:name w:val="HTML Code"/>
+    <w:basedOn w:val="Fontepargpadro"/>
+    <w:uiPriority w:val="99"/>
+    <w:semiHidden/>
+    <w:unhideWhenUsed/>
+    <w:rsid w:val="00D779C3"/>
+    <w:rPr>
+      <w:rFonts w:ascii="Courier New" w:eastAsia="Times New Roman" w:hAnsi="Courier New" w:cs="Courier New"/>
+      <w:sz w:val="20"/>
+      <w:szCs w:val="20"/>
+    </w:rPr>
+  </w:style>
 </w:styles>
 </file>
 

</xml_diff>